<commit_message>
Added fromObject input form
</commit_message>
<xml_diff>
--- a/UserManual.docx
+++ b/UserManual.docx
@@ -6,8 +6,13 @@
       <w:pPr>
         <w:pStyle w:val="Titre1"/>
       </w:pPr>
-      <w:r>
-        <w:t>A small R library which computes measurement precision</w:t>
+      <w:bookmarkStart w:id="0" w:name="_GoBack"/>
+      <w:bookmarkEnd w:id="0"/>
+      <w:r>
+        <w:t>A small R library which computes precision</w:t>
+      </w:r>
+      <w:r>
+        <w:t xml:space="preserve"> of descriptive statistics from measurement precision</w:t>
       </w:r>
       <w:proofErr w:type="gramStart"/>
       <w:r>
@@ -19,257 +24,120 @@
         <w:t>A companion to "How many decimals?"</w:t>
       </w:r>
     </w:p>
+    <w:p/>
     <w:p>
       <w:pPr>
-        <w:pStyle w:val="Retraitnormal"/>
-      </w:pPr>
-      <w:r>
-        <w:t>T</w:t>
-      </w:r>
-      <w:r>
-        <w:t xml:space="preserve">he </w:t>
-      </w:r>
-      <w:r>
-        <w:t xml:space="preserve">exact </w:t>
-      </w:r>
-      <w:r>
-        <w:t xml:space="preserve">computations </w:t>
-      </w:r>
-      <w:r>
-        <w:t xml:space="preserve">to round descriptive statistics are found in the main text under </w:t>
-      </w:r>
-      <w:r>
-        <w:t>Table 1</w:t>
-      </w:r>
-      <w:r>
-        <w:t xml:space="preserve">. The equations </w:t>
-      </w:r>
-      <w:r>
-        <w:t xml:space="preserve">are </w:t>
-      </w:r>
-      <w:r>
-        <w:t xml:space="preserve">all </w:t>
-      </w:r>
-      <w:r>
-        <w:t>simple</w:t>
-      </w:r>
-      <w:r>
-        <w:t>; however,</w:t>
-      </w:r>
-      <w:r>
-        <w:t xml:space="preserve"> </w:t>
-      </w:r>
-      <w:r>
-        <w:t>there</w:t>
-      </w:r>
-      <w:r>
-        <w:t xml:space="preserve"> </w:t>
-      </w:r>
-      <w:r>
-        <w:t xml:space="preserve">are </w:t>
-      </w:r>
-      <w:r>
-        <w:t xml:space="preserve">a lot of formulas to </w:t>
-      </w:r>
-      <w:r>
-        <w:t>remember</w:t>
-      </w:r>
-      <w:r>
-        <w:t xml:space="preserve">. To assist in rounding </w:t>
-      </w:r>
-      <w:r>
-        <w:t>descriptive</w:t>
-      </w:r>
-      <w:r>
-        <w:t xml:space="preserve"> statistics, I have designed a small R library called </w:t>
-      </w:r>
-      <w:proofErr w:type="spellStart"/>
-      <w:r>
-        <w:rPr>
-          <w:rStyle w:val="computerText"/>
-        </w:rPr>
-        <w:t>MeasurementPrecision</w:t>
-      </w:r>
-      <w:proofErr w:type="spellEnd"/>
-      <w:r>
-        <w:t xml:space="preserve"> (no space and two capital letters) which resides on GitHub. To upload it, first install the </w:t>
-      </w:r>
-      <w:proofErr w:type="spellStart"/>
-      <w:r>
-        <w:rPr>
-          <w:rStyle w:val="computerText"/>
-        </w:rPr>
-        <w:t>devtools</w:t>
-      </w:r>
-      <w:proofErr w:type="spellEnd"/>
-      <w:r>
-        <w:t xml:space="preserve"> library from CRAN (Wickham, Hester &amp; Chang, 2019). Then </w:t>
-      </w:r>
-      <w:r>
-        <w:t>prior to</w:t>
-      </w:r>
-      <w:r>
-        <w:t xml:space="preserve"> the first use, issue the commands</w:t>
+        <w:rPr>
+          <w:lang w:val="fr-CA"/>
+        </w:rPr>
+      </w:pPr>
+      <w:r>
+        <w:rPr>
+          <w:lang w:val="fr-CA"/>
+        </w:rPr>
+        <w:t>Denis Cousineau</w:t>
       </w:r>
     </w:p>
     <w:p>
       <w:pPr>
-        <w:pStyle w:val="listing"/>
-        <w:rPr>
-          <w:lang w:val="en-US"/>
-        </w:rPr>
-      </w:pPr>
-      <w:proofErr w:type="spellStart"/>
-      <w:r>
-        <w:rPr>
-          <w:lang w:val="en-US"/>
-        </w:rPr>
-        <w:t>devtools</w:t>
-      </w:r>
-      <w:proofErr w:type="spellEnd"/>
-      <w:r>
-        <w:rPr>
-          <w:lang w:val="en-US"/>
-        </w:rPr>
-        <w:t>::</w:t>
-      </w:r>
-      <w:proofErr w:type="spellStart"/>
-      <w:r>
-        <w:rPr>
-          <w:lang w:val="en-US"/>
-        </w:rPr>
-        <w:t>install_</w:t>
-      </w:r>
-      <w:proofErr w:type="gramStart"/>
-      <w:r>
-        <w:rPr>
-          <w:lang w:val="en-US"/>
-        </w:rPr>
-        <w:t>github</w:t>
-      </w:r>
-      <w:proofErr w:type="spellEnd"/>
-      <w:r>
-        <w:rPr>
-          <w:lang w:val="en-US"/>
-        </w:rPr>
-        <w:t>(</w:t>
-      </w:r>
-      <w:proofErr w:type="gramEnd"/>
-      <w:r>
-        <w:rPr>
-          <w:lang w:val="en-US"/>
-        </w:rPr>
-        <w:t>"</w:t>
-      </w:r>
-      <w:proofErr w:type="spellStart"/>
-      <w:r>
-        <w:rPr>
-          <w:lang w:val="en-US"/>
-        </w:rPr>
-        <w:t>dcousin3</w:t>
-      </w:r>
-      <w:proofErr w:type="spellEnd"/>
-      <w:r>
-        <w:rPr>
-          <w:lang w:val="en-US"/>
-        </w:rPr>
-        <w:t>/</w:t>
-      </w:r>
-      <w:proofErr w:type="spellStart"/>
-      <w:r>
-        <w:rPr>
-          <w:lang w:val="en-US"/>
-        </w:rPr>
-        <w:t>MeasurementPrecision</w:t>
-      </w:r>
-      <w:proofErr w:type="spellEnd"/>
-      <w:r>
-        <w:rPr>
-          <w:lang w:val="en-US"/>
-        </w:rPr>
-        <w:t>")</w:t>
+        <w:rPr>
+          <w:lang w:val="fr-CA"/>
+        </w:rPr>
+      </w:pPr>
+      <w:r>
+        <w:rPr>
+          <w:lang w:val="fr-CA"/>
+        </w:rPr>
+        <w:t>Université d'Ottawa</w:t>
       </w:r>
     </w:p>
     <w:p>
       <w:pPr>
-        <w:pStyle w:val="listing"/>
-        <w:rPr>
-          <w:lang w:val="en-US"/>
-        </w:rPr>
-      </w:pPr>
-      <w:proofErr w:type="gramStart"/>
-      <w:r>
-        <w:rPr>
-          <w:lang w:val="en-US"/>
-        </w:rPr>
-        <w:t>library(</w:t>
-      </w:r>
-      <w:proofErr w:type="spellStart"/>
-      <w:proofErr w:type="gramEnd"/>
-      <w:r>
-        <w:rPr>
-          <w:lang w:val="en-US"/>
-        </w:rPr>
-        <w:t>MeasurementPrecision</w:t>
-      </w:r>
-      <w:proofErr w:type="spellEnd"/>
-      <w:r>
-        <w:rPr>
-          <w:lang w:val="en-US"/>
-        </w:rPr>
-        <w:t>)</w:t>
+        <w:rPr>
+          <w:lang w:val="fr-CA"/>
+        </w:rPr>
+      </w:pPr>
+      <w:r>
+        <w:t>Denis.Cousineau@uottawa.ca</w:t>
       </w:r>
     </w:p>
     <w:p>
-      <w:r>
-        <w:t>On subsequent sessions, you can only use</w:t>
-      </w:r>
+      <w:pPr>
+        <w:rPr>
+          <w:lang w:val="fr-CA"/>
+        </w:rPr>
+      </w:pPr>
     </w:p>
     <w:p>
       <w:pPr>
-        <w:pStyle w:val="listing"/>
-        <w:rPr>
-          <w:lang w:val="en-US"/>
-        </w:rPr>
-      </w:pPr>
-      <w:proofErr w:type="gramStart"/>
-      <w:r>
-        <w:rPr>
-          <w:lang w:val="en-US"/>
-        </w:rPr>
-        <w:t>library(</w:t>
-      </w:r>
-      <w:proofErr w:type="spellStart"/>
-      <w:proofErr w:type="gramEnd"/>
-      <w:r>
-        <w:rPr>
-          <w:lang w:val="en-US"/>
-        </w:rPr>
-        <w:t>MeasurementPrecision</w:t>
-      </w:r>
-      <w:proofErr w:type="spellEnd"/>
-      <w:r>
-        <w:rPr>
-          <w:lang w:val="en-US"/>
-        </w:rPr>
-        <w:t>)</w:t>
-      </w:r>
+        <w:pStyle w:val="Titre2"/>
+        <w:rPr>
+          <w:lang w:val="fr-CA"/>
+        </w:rPr>
+      </w:pPr>
+      <w:proofErr w:type="spellStart"/>
+      <w:r>
+        <w:rPr>
+          <w:lang w:val="fr-CA"/>
+        </w:rPr>
+        <w:t>Loading</w:t>
+      </w:r>
+      <w:proofErr w:type="spellEnd"/>
+      <w:r>
+        <w:rPr>
+          <w:lang w:val="fr-CA"/>
+        </w:rPr>
+        <w:t xml:space="preserve"> the </w:t>
+      </w:r>
+      <w:proofErr w:type="spellStart"/>
+      <w:r>
+        <w:rPr>
+          <w:lang w:val="fr-CA"/>
+        </w:rPr>
+        <w:t>library</w:t>
+      </w:r>
+      <w:proofErr w:type="spellEnd"/>
     </w:p>
     <w:p>
       <w:pPr>
         <w:pStyle w:val="Retraitnormal"/>
       </w:pPr>
       <w:r>
-        <w:t xml:space="preserve">Let's assume </w:t>
-      </w:r>
-      <w:r>
-        <w:t xml:space="preserve">the </w:t>
-      </w:r>
-      <w:r>
-        <w:t xml:space="preserve">following </w:t>
-      </w:r>
-      <w:r>
-        <w:t>two sets of observations</w:t>
+        <w:t xml:space="preserve">The exact computations to round descriptive statistics are found in the main text under Table 1. The equations are all simple; however, </w:t>
+      </w:r>
+      <w:r>
+        <w:t>there</w:t>
+      </w:r>
+      <w:r>
+        <w:t xml:space="preserve"> are a lot of formulas to remember. To assist in rounding </w:t>
+      </w:r>
+      <w:r>
+        <w:t>descriptive</w:t>
+      </w:r>
+      <w:r>
+        <w:t xml:space="preserve"> statistics, I have designed a small R library called </w:t>
+      </w:r>
+      <w:proofErr w:type="spellStart"/>
+      <w:r>
+        <w:rPr>
+          <w:rStyle w:val="computerText"/>
+        </w:rPr>
+        <w:t>MeasurementPrecision</w:t>
+      </w:r>
+      <w:proofErr w:type="spellEnd"/>
+      <w:r>
+        <w:t xml:space="preserve"> (no space and two capital letters) which resides on GitHub. To upload it, first install the </w:t>
+      </w:r>
+      <w:proofErr w:type="spellStart"/>
+      <w:r>
+        <w:rPr>
+          <w:rStyle w:val="computerText"/>
+        </w:rPr>
+        <w:t>devtools</w:t>
+      </w:r>
+      <w:proofErr w:type="spellEnd"/>
+      <w:r>
+        <w:t xml:space="preserve"> library from CRAN (Wickham, Hester &amp; Chang, 2019). Then prior to the first use, issue the commands</w:t>
       </w:r>
     </w:p>
     <w:p>
@@ -284,28 +152,70 @@
         <w:rPr>
           <w:lang w:val="en-US"/>
         </w:rPr>
-        <w:t>sample1</w:t>
-      </w:r>
-      <w:proofErr w:type="spellEnd"/>
-      <w:r>
-        <w:rPr>
-          <w:lang w:val="en-US"/>
-        </w:rPr>
-        <w:t xml:space="preserve"> &lt;- </w:t>
+        <w:t>devtools</w:t>
+      </w:r>
+      <w:proofErr w:type="spellEnd"/>
+      <w:r>
+        <w:rPr>
+          <w:lang w:val="en-US"/>
+        </w:rPr>
+        <w:t>::</w:t>
+      </w:r>
+      <w:proofErr w:type="spellStart"/>
+      <w:r>
+        <w:rPr>
+          <w:lang w:val="en-US"/>
+        </w:rPr>
+        <w:t>install_</w:t>
       </w:r>
       <w:proofErr w:type="gramStart"/>
       <w:r>
         <w:rPr>
           <w:lang w:val="en-US"/>
         </w:rPr>
-        <w:t>c(</w:t>
+        <w:t>github</w:t>
+      </w:r>
+      <w:proofErr w:type="spellEnd"/>
+      <w:r>
+        <w:rPr>
+          <w:lang w:val="en-US"/>
+        </w:rPr>
+        <w:t>(</w:t>
       </w:r>
       <w:proofErr w:type="gramEnd"/>
       <w:r>
         <w:rPr>
           <w:lang w:val="en-US"/>
         </w:rPr>
-        <w:t>83, 58, 79, 50, 49, 53, 62, 79, 66)</w:t>
+        <w:t>"</w:t>
+      </w:r>
+      <w:proofErr w:type="spellStart"/>
+      <w:r>
+        <w:rPr>
+          <w:lang w:val="en-US"/>
+        </w:rPr>
+        <w:t>dcousin3</w:t>
+      </w:r>
+      <w:proofErr w:type="spellEnd"/>
+      <w:r>
+        <w:rPr>
+          <w:lang w:val="en-US"/>
+        </w:rPr>
+        <w:t>/</w:t>
+      </w:r>
+      <w:proofErr w:type="spellStart"/>
+      <w:r>
+        <w:rPr>
+          <w:lang w:val="en-US"/>
+        </w:rPr>
+        <w:t>MeasurementPrecision</w:t>
+      </w:r>
+      <w:proofErr w:type="spellEnd"/>
+      <w:r>
+        <w:rPr>
+          <w:lang w:val="en-US"/>
+        </w:rPr>
+        <w:t>")</w:t>
       </w:r>
     </w:p>
     <w:p>
@@ -315,37 +225,156 @@
           <w:lang w:val="en-US"/>
         </w:rPr>
       </w:pPr>
-      <w:proofErr w:type="spellStart"/>
-      <w:r>
-        <w:rPr>
-          <w:lang w:val="en-US"/>
-        </w:rPr>
-        <w:t>sample2</w:t>
-      </w:r>
-      <w:proofErr w:type="spellEnd"/>
-      <w:r>
-        <w:rPr>
-          <w:lang w:val="en-US"/>
-        </w:rPr>
-        <w:t xml:space="preserve"> &lt;- </w:t>
-      </w:r>
       <w:proofErr w:type="gramStart"/>
       <w:r>
         <w:rPr>
           <w:lang w:val="en-US"/>
         </w:rPr>
-        <w:t>c(</w:t>
-      </w:r>
+        <w:t>library(</w:t>
+      </w:r>
+      <w:proofErr w:type="spellStart"/>
       <w:proofErr w:type="gramEnd"/>
       <w:r>
         <w:rPr>
           <w:lang w:val="en-US"/>
         </w:rPr>
-        <w:t>71, 62, 83, 93, 56, 82, 66, 69, 82, 86, 74, 61, 59, 101, 94, 86, 75)</w:t>
+        <w:t>MeasurementPrecision</w:t>
+      </w:r>
+      <w:proofErr w:type="spellEnd"/>
+      <w:r>
+        <w:rPr>
+          <w:lang w:val="en-US"/>
+        </w:rPr>
+        <w:t>)</w:t>
       </w:r>
     </w:p>
     <w:p>
       <w:r>
+        <w:t>On subsequent sessions, you can only use</w:t>
+      </w:r>
+    </w:p>
+    <w:p>
+      <w:pPr>
+        <w:pStyle w:val="listing"/>
+        <w:rPr>
+          <w:lang w:val="en-US"/>
+        </w:rPr>
+      </w:pPr>
+      <w:proofErr w:type="gramStart"/>
+      <w:r>
+        <w:rPr>
+          <w:lang w:val="en-US"/>
+        </w:rPr>
+        <w:t>library(</w:t>
+      </w:r>
+      <w:proofErr w:type="spellStart"/>
+      <w:proofErr w:type="gramEnd"/>
+      <w:r>
+        <w:rPr>
+          <w:lang w:val="en-US"/>
+        </w:rPr>
+        <w:t>MeasurementPrecision</w:t>
+      </w:r>
+      <w:proofErr w:type="spellEnd"/>
+      <w:r>
+        <w:rPr>
+          <w:lang w:val="en-US"/>
+        </w:rPr>
+        <w:t>)</w:t>
+      </w:r>
+      <w:r>
+        <w:rPr>
+          <w:lang w:val="en-US"/>
+        </w:rPr>
+        <w:br/>
+      </w:r>
+    </w:p>
+    <w:p>
+      <w:pPr>
+        <w:pStyle w:val="Retraitnormal"/>
+      </w:pPr>
+    </w:p>
+    <w:p>
+      <w:pPr>
+        <w:pStyle w:val="Titre2"/>
+      </w:pPr>
+      <w:r>
+        <w:t>A basic use</w:t>
+      </w:r>
+    </w:p>
+    <w:p>
+      <w:pPr>
+        <w:pStyle w:val="Retraitnormal"/>
+      </w:pPr>
+      <w:r>
+        <w:t>Let's assume the following two sets of observations</w:t>
+      </w:r>
+    </w:p>
+    <w:p>
+      <w:pPr>
+        <w:pStyle w:val="listing"/>
+        <w:rPr>
+          <w:lang w:val="en-US"/>
+        </w:rPr>
+      </w:pPr>
+      <w:proofErr w:type="spellStart"/>
+      <w:r>
+        <w:rPr>
+          <w:lang w:val="en-US"/>
+        </w:rPr>
+        <w:lastRenderedPageBreak/>
+        <w:t>sample1</w:t>
+      </w:r>
+      <w:proofErr w:type="spellEnd"/>
+      <w:r>
+        <w:rPr>
+          <w:lang w:val="en-US"/>
+        </w:rPr>
+        <w:t xml:space="preserve"> &lt;- </w:t>
+      </w:r>
+      <w:proofErr w:type="gramStart"/>
+      <w:r>
+        <w:rPr>
+          <w:lang w:val="en-US"/>
+        </w:rPr>
+        <w:t>c(</w:t>
+      </w:r>
+      <w:proofErr w:type="gramEnd"/>
+      <w:r>
+        <w:rPr>
+          <w:lang w:val="en-US"/>
+        </w:rPr>
+        <w:t>83, 58, 79, 50, 49, 53, 62, 79, 66)</w:t>
+      </w:r>
+      <w:r>
+        <w:rPr>
+          <w:lang w:val="en-US"/>
+        </w:rPr>
+        <w:br/>
+      </w:r>
+      <w:proofErr w:type="spellStart"/>
+      <w:r>
+        <w:rPr>
+          <w:lang w:val="en-US"/>
+        </w:rPr>
+        <w:t>sample2</w:t>
+      </w:r>
+      <w:proofErr w:type="spellEnd"/>
+      <w:r>
+        <w:rPr>
+          <w:lang w:val="en-US"/>
+        </w:rPr>
+        <w:t xml:space="preserve"> &lt;- c(71, 62, 83, 93, 56, 82, 66, 69, 82, 86, 74, 61, 59, 101, 94, 86, 75)</w:t>
+      </w:r>
+      <w:r>
+        <w:rPr>
+          <w:lang w:val="en-US"/>
+        </w:rPr>
+        <w:br/>
+      </w:r>
+    </w:p>
+    <w:p>
+      <w:r>
         <w:t xml:space="preserve">To get a rounded descriptive statistic, use a command named </w:t>
       </w:r>
       <w:proofErr w:type="spellStart"/>
@@ -432,80 +461,11 @@
         </w:rPr>
         <w:t>=0.5)</w:t>
       </w:r>
-    </w:p>
-    <w:p>
-      <w:bookmarkStart w:id="0" w:name="_GoBack"/>
-      <w:bookmarkEnd w:id="0"/>
-      <w:proofErr w:type="gramStart"/>
-      <w:r>
-        <w:t>where</w:t>
-      </w:r>
-      <w:proofErr w:type="gramEnd"/>
-      <w:r>
-        <w:t xml:space="preserve"> </w:t>
-      </w:r>
-      <w:proofErr w:type="spellStart"/>
-      <w:r>
-        <w:rPr>
-          <w:rStyle w:val="computerText"/>
-        </w:rPr>
-        <w:t>deltax</w:t>
-      </w:r>
-      <w:proofErr w:type="spellEnd"/>
-      <w:r>
-        <w:t>, a mandatory argument, is the precision of the instrument. The command returns a one-line data frame with four columns:</w:t>
-      </w:r>
-    </w:p>
-    <w:p>
-      <w:pPr>
-        <w:pStyle w:val="listing"/>
-        <w:rPr>
-          <w:lang w:val="en-US"/>
-        </w:rPr>
-      </w:pPr>
-      <w:r>
-        <w:rPr>
-          <w:lang w:val="en-US"/>
-        </w:rPr>
-        <w:t xml:space="preserve"># </w:t>
-      </w:r>
-      <w:proofErr w:type="spellStart"/>
-      <w:proofErr w:type="gramStart"/>
-      <w:r>
-        <w:rPr>
-          <w:lang w:val="en-US"/>
-        </w:rPr>
-        <w:t>machine.precision</w:t>
-      </w:r>
-      <w:proofErr w:type="spellEnd"/>
-      <w:proofErr w:type="gramEnd"/>
-      <w:r>
-        <w:rPr>
-          <w:lang w:val="en-US"/>
-        </w:rPr>
-        <w:t xml:space="preserve"> extrinsic systematic </w:t>
-      </w:r>
-      <w:proofErr w:type="spellStart"/>
-      <w:r>
-        <w:rPr>
-          <w:lang w:val="en-US"/>
-        </w:rPr>
-        <w:t>non.systematic</w:t>
-      </w:r>
-      <w:proofErr w:type="spellEnd"/>
-    </w:p>
-    <w:p>
-      <w:pPr>
-        <w:pStyle w:val="listing"/>
-        <w:rPr>
-          <w:lang w:val="en-US"/>
-        </w:rPr>
-      </w:pPr>
-      <w:r>
-        <w:rPr>
-          <w:lang w:val="en-US"/>
-        </w:rPr>
-        <w:t>#          64.33333        64       64.3           64.3</w:t>
+      <w:r>
+        <w:rPr>
+          <w:lang w:val="en-US"/>
+        </w:rPr>
+        <w:br/>
       </w:r>
     </w:p>
     <w:p>
@@ -522,165 +482,126 @@
         <w:rPr>
           <w:rStyle w:val="computerText"/>
         </w:rPr>
-        <w:t>machine.precision</w:t>
-      </w:r>
-      <w:proofErr w:type="spellEnd"/>
-      <w:r>
-        <w:t xml:space="preserve"> </w:t>
-      </w:r>
-      <w:r>
-        <w:t xml:space="preserve">is the unrounded result, </w:t>
-      </w:r>
-      <w:r>
-        <w:rPr>
-          <w:rStyle w:val="computerText"/>
-        </w:rPr>
-        <w:t>extrinsic</w:t>
-      </w:r>
-      <w:r>
-        <w:t xml:space="preserve"> </w:t>
-      </w:r>
-      <w:r>
-        <w:t xml:space="preserve">is the extrinsic precision-based rounding; </w:t>
-      </w:r>
-      <w:r>
-        <w:rPr>
-          <w:rStyle w:val="computerText"/>
-        </w:rPr>
-        <w:t>systematic</w:t>
-      </w:r>
-      <w:r>
-        <w:t xml:space="preserve"> </w:t>
-      </w:r>
-      <w:r>
-        <w:t xml:space="preserve">is the result assuming systematic measurement error and </w:t>
-      </w:r>
-      <w:proofErr w:type="spellStart"/>
-      <w:r>
-        <w:rPr>
-          <w:rStyle w:val="computerText"/>
-        </w:rPr>
-        <w:t>non.systematic</w:t>
-      </w:r>
-      <w:proofErr w:type="spellEnd"/>
-      <w:r>
-        <w:t xml:space="preserve"> is the result assuming non-systematic measurement </w:t>
-      </w:r>
-      <w:r>
-        <w:t>error.</w:t>
+        <w:t>deltax</w:t>
+      </w:r>
+      <w:proofErr w:type="spellEnd"/>
+      <w:r>
+        <w:t>, a mandatory argument, is the precision of the instrument. The command returns a one-line data frame with four columns:</w:t>
       </w:r>
     </w:p>
     <w:p>
       <w:pPr>
-        <w:pStyle w:val="Retraitnormal"/>
-      </w:pPr>
-      <w:r>
-        <w:lastRenderedPageBreak/>
-        <w:t xml:space="preserve">In any of the commands, you can use </w:t>
-      </w:r>
-      <w:proofErr w:type="spellStart"/>
-      <w:r>
-        <w:rPr>
-          <w:rStyle w:val="computerText"/>
-        </w:rPr>
-        <w:t>fromData</w:t>
-      </w:r>
-      <w:proofErr w:type="spellEnd"/>
-      <w:r>
-        <w:t xml:space="preserve"> if you want to specify raw data or </w:t>
-      </w:r>
-      <w:proofErr w:type="spellStart"/>
-      <w:r>
-        <w:rPr>
-          <w:rStyle w:val="computerText"/>
-        </w:rPr>
-        <w:t>fromStatistics</w:t>
-      </w:r>
-      <w:proofErr w:type="spellEnd"/>
-      <w:r>
-        <w:t xml:space="preserve"> to provide already-calculated descriptive statistics (provide them with all the precision you can). For example, </w:t>
-      </w:r>
-    </w:p>
-    <w:p>
-      <w:pPr>
         <w:pStyle w:val="listing"/>
         <w:rPr>
           <w:lang w:val="en-US"/>
         </w:rPr>
       </w:pPr>
+      <w:r>
+        <w:rPr>
+          <w:lang w:val="en-US"/>
+        </w:rPr>
+        <w:t xml:space="preserve"># </w:t>
+      </w:r>
       <w:proofErr w:type="spellStart"/>
       <w:proofErr w:type="gramStart"/>
       <w:r>
         <w:rPr>
           <w:lang w:val="en-US"/>
         </w:rPr>
-        <w:t>roundMP.mean</w:t>
-      </w:r>
-      <w:proofErr w:type="spellEnd"/>
-      <w:r>
-        <w:rPr>
-          <w:lang w:val="en-US"/>
-        </w:rPr>
-        <w:t>(</w:t>
-      </w:r>
-      <w:proofErr w:type="spellStart"/>
+        <w:t>machine.precision</w:t>
+      </w:r>
+      <w:proofErr w:type="spellEnd"/>
       <w:proofErr w:type="gramEnd"/>
       <w:r>
         <w:rPr>
           <w:lang w:val="en-US"/>
         </w:rPr>
-        <w:t>fromStatistics</w:t>
-      </w:r>
-      <w:proofErr w:type="spellEnd"/>
-      <w:r>
-        <w:rPr>
-          <w:lang w:val="en-US"/>
-        </w:rPr>
-        <w:t xml:space="preserve"> = list(mean = 64.333333, </w:t>
-      </w:r>
-      <w:proofErr w:type="spellStart"/>
-      <w:r>
-        <w:rPr>
-          <w:lang w:val="en-US"/>
-        </w:rPr>
-        <w:t>sd</w:t>
-      </w:r>
-      <w:proofErr w:type="spellEnd"/>
-      <w:r>
-        <w:rPr>
-          <w:lang w:val="en-US"/>
-        </w:rPr>
-        <w:t xml:space="preserve"> = 13.20982, n = 9), </w:t>
-      </w:r>
-      <w:r>
-        <w:rPr>
-          <w:lang w:val="en-US"/>
-        </w:rPr>
-        <w:tab/>
-      </w:r>
-      <w:proofErr w:type="spellStart"/>
-      <w:r>
-        <w:rPr>
-          <w:lang w:val="en-US"/>
-        </w:rPr>
-        <w:t>deltax</w:t>
-      </w:r>
-      <w:proofErr w:type="spellEnd"/>
-      <w:r>
-        <w:rPr>
-          <w:lang w:val="en-US"/>
-        </w:rPr>
-        <w:t xml:space="preserve"> = 0.5) </w:t>
+        <w:t xml:space="preserve"> extrinsic systematic </w:t>
+      </w:r>
+      <w:proofErr w:type="spellStart"/>
+      <w:r>
+        <w:rPr>
+          <w:lang w:val="en-US"/>
+        </w:rPr>
+        <w:t>non.systematic</w:t>
+      </w:r>
+      <w:proofErr w:type="spellEnd"/>
+      <w:r>
+        <w:rPr>
+          <w:lang w:val="en-US"/>
+        </w:rPr>
+        <w:br/>
+      </w:r>
+      <w:r>
+        <w:rPr>
+          <w:lang w:val="en-US"/>
+        </w:rPr>
+        <w:t>#          64.33333        64       64.3           64.3</w:t>
+      </w:r>
+      <w:r>
+        <w:rPr>
+          <w:lang w:val="en-US"/>
+        </w:rPr>
+        <w:br/>
       </w:r>
     </w:p>
     <w:p>
       <w:proofErr w:type="gramStart"/>
       <w:r>
-        <w:t>returns</w:t>
+        <w:t>where</w:t>
       </w:r>
       <w:proofErr w:type="gramEnd"/>
       <w:r>
-        <w:t xml:space="preserve"> the same results as above. If you issue this command with an empty list of statistics, an error message will let you know which statistics are required.</w:t>
+        <w:t xml:space="preserve"> </w:t>
+      </w:r>
+      <w:proofErr w:type="spellStart"/>
+      <w:r>
+        <w:rPr>
+          <w:rStyle w:val="computerText"/>
+        </w:rPr>
+        <w:t>machine.precision</w:t>
+      </w:r>
+      <w:proofErr w:type="spellEnd"/>
+      <w:r>
+        <w:t xml:space="preserve"> </w:t>
+      </w:r>
+      <w:r>
+        <w:t xml:space="preserve">is the unrounded result, </w:t>
+      </w:r>
+      <w:r>
+        <w:rPr>
+          <w:rStyle w:val="computerText"/>
+        </w:rPr>
+        <w:t>extrinsic</w:t>
+      </w:r>
+      <w:r>
+        <w:t xml:space="preserve"> </w:t>
+      </w:r>
+      <w:r>
+        <w:t xml:space="preserve">is the extrinsic precision-based rounding; </w:t>
+      </w:r>
+      <w:r>
+        <w:rPr>
+          <w:rStyle w:val="computerText"/>
+        </w:rPr>
+        <w:t>systematic</w:t>
+      </w:r>
+      <w:r>
+        <w:t xml:space="preserve"> </w:t>
+      </w:r>
+      <w:r>
+        <w:t xml:space="preserve">is the result assuming systematic measurement error and </w:t>
+      </w:r>
+      <w:proofErr w:type="spellStart"/>
+      <w:r>
+        <w:rPr>
+          <w:rStyle w:val="computerText"/>
+        </w:rPr>
+        <w:t>non.systematic</w:t>
+      </w:r>
+      <w:proofErr w:type="spellEnd"/>
+      <w:r>
+        <w:t xml:space="preserve"> is the result assuming non-systematic measurement error.</w:t>
       </w:r>
     </w:p>
     <w:p>
@@ -688,48 +609,29 @@
         <w:pStyle w:val="Retraitnormal"/>
       </w:pPr>
       <w:r>
-        <w:t>You can also round the standard deviation (</w:t>
-      </w:r>
-      <w:proofErr w:type="spellStart"/>
-      <w:proofErr w:type="gramStart"/>
+        <w:t xml:space="preserve">In any of the commands, you can use </w:t>
+      </w:r>
+      <w:proofErr w:type="spellStart"/>
       <w:r>
         <w:rPr>
           <w:rStyle w:val="computerText"/>
         </w:rPr>
-        <w:t>sd</w:t>
-      </w:r>
-      <w:proofErr w:type="spellEnd"/>
-      <w:proofErr w:type="gramEnd"/>
-      <w:r>
-        <w:t>), the standard error of the mean (</w:t>
+        <w:t>fromData</w:t>
+      </w:r>
+      <w:proofErr w:type="spellEnd"/>
+      <w:r>
+        <w:t xml:space="preserve"> if you want to specify raw data or </w:t>
       </w:r>
       <w:proofErr w:type="spellStart"/>
       <w:r>
         <w:rPr>
           <w:rStyle w:val="computerText"/>
         </w:rPr>
-        <w:t>semean</w:t>
-      </w:r>
-      <w:proofErr w:type="spellEnd"/>
-      <w:r>
-        <w:t>) and the confidence interval of the mean (</w:t>
-      </w:r>
-      <w:proofErr w:type="spellStart"/>
-      <w:r>
-        <w:rPr>
-          <w:rStyle w:val="computerText"/>
-        </w:rPr>
-        <w:t>ci</w:t>
-      </w:r>
-      <w:r>
-        <w:rPr>
-          <w:rStyle w:val="computerText"/>
-        </w:rPr>
-        <w:t>mean</w:t>
-      </w:r>
-      <w:proofErr w:type="spellEnd"/>
-      <w:r>
-        <w:t xml:space="preserve">): </w:t>
+        <w:t>fromStatistics</w:t>
+      </w:r>
+      <w:proofErr w:type="spellEnd"/>
+      <w:r>
+        <w:t xml:space="preserve"> to provide already-calculated descriptive statistics (provide them with all the precision you can). For example, </w:t>
       </w:r>
     </w:p>
     <w:p>
@@ -739,41 +641,73 @@
           <w:lang w:val="en-US"/>
         </w:rPr>
       </w:pPr>
+      <w:proofErr w:type="spellStart"/>
       <w:proofErr w:type="gramStart"/>
       <w:r>
         <w:rPr>
           <w:lang w:val="en-US"/>
         </w:rPr>
-        <w:t>roundMP.sd(</w:t>
-      </w:r>
-      <w:proofErr w:type="spellStart"/>
+        <w:t>roundMP.mean</w:t>
+      </w:r>
+      <w:proofErr w:type="spellEnd"/>
+      <w:r>
+        <w:rPr>
+          <w:lang w:val="en-US"/>
+        </w:rPr>
+        <w:t>(</w:t>
+      </w:r>
       <w:proofErr w:type="gramEnd"/>
       <w:r>
         <w:rPr>
           <w:lang w:val="en-US"/>
         </w:rPr>
-        <w:t>fromData</w:t>
-      </w:r>
-      <w:proofErr w:type="spellEnd"/>
-      <w:r>
-        <w:rPr>
-          <w:lang w:val="en-US"/>
-        </w:rPr>
-        <w:t xml:space="preserve"> =</w:t>
-      </w:r>
-      <w:proofErr w:type="spellStart"/>
-      <w:r>
-        <w:rPr>
-          <w:lang w:val="en-US"/>
-        </w:rPr>
-        <w:t>sample1</w:t>
-      </w:r>
-      <w:proofErr w:type="spellEnd"/>
-      <w:r>
-        <w:rPr>
-          <w:lang w:val="en-US"/>
-        </w:rPr>
-        <w:t xml:space="preserve">, </w:t>
+        <w:br/>
+      </w:r>
+      <w:r>
+        <w:rPr>
+          <w:lang w:val="en-US"/>
+        </w:rPr>
+        <w:tab/>
+      </w:r>
+      <w:proofErr w:type="spellStart"/>
+      <w:r>
+        <w:rPr>
+          <w:lang w:val="en-US"/>
+        </w:rPr>
+        <w:t>fromStatistics</w:t>
+      </w:r>
+      <w:proofErr w:type="spellEnd"/>
+      <w:r>
+        <w:rPr>
+          <w:lang w:val="en-US"/>
+        </w:rPr>
+        <w:t xml:space="preserve"> = list(mean = 64.333333, </w:t>
+      </w:r>
+      <w:proofErr w:type="spellStart"/>
+      <w:r>
+        <w:rPr>
+          <w:lang w:val="en-US"/>
+        </w:rPr>
+        <w:t>sd</w:t>
+      </w:r>
+      <w:proofErr w:type="spellEnd"/>
+      <w:r>
+        <w:rPr>
+          <w:lang w:val="en-US"/>
+        </w:rPr>
+        <w:t xml:space="preserve"> = 13.20982, n = 9), </w:t>
+      </w:r>
+      <w:r>
+        <w:rPr>
+          <w:lang w:val="en-US"/>
+        </w:rPr>
+        <w:br/>
+      </w:r>
+      <w:r>
+        <w:rPr>
+          <w:lang w:val="en-US"/>
+        </w:rPr>
+        <w:tab/>
       </w:r>
       <w:proofErr w:type="spellStart"/>
       <w:r>
@@ -787,490 +721,98 @@
         <w:rPr>
           <w:lang w:val="en-US"/>
         </w:rPr>
-        <w:t>=0.5)</w:t>
-      </w:r>
-    </w:p>
-    <w:p>
-      <w:pPr>
-        <w:pStyle w:val="listing"/>
-        <w:rPr>
-          <w:lang w:val="en-US"/>
-        </w:rPr>
-      </w:pPr>
-      <w:proofErr w:type="spellStart"/>
-      <w:proofErr w:type="gramStart"/>
-      <w:r>
-        <w:rPr>
-          <w:lang w:val="en-US"/>
-        </w:rPr>
-        <w:t>roundMP.semean</w:t>
-      </w:r>
-      <w:proofErr w:type="spellEnd"/>
-      <w:r>
-        <w:rPr>
-          <w:lang w:val="en-US"/>
-        </w:rPr>
-        <w:t>(</w:t>
-      </w:r>
-      <w:proofErr w:type="spellStart"/>
-      <w:proofErr w:type="gramEnd"/>
-      <w:r>
-        <w:rPr>
-          <w:lang w:val="en-US"/>
-        </w:rPr>
-        <w:t>fromData</w:t>
-      </w:r>
-      <w:proofErr w:type="spellEnd"/>
-      <w:r>
-        <w:rPr>
-          <w:lang w:val="en-US"/>
-        </w:rPr>
-        <w:t xml:space="preserve"> =</w:t>
-      </w:r>
-      <w:proofErr w:type="spellStart"/>
-      <w:r>
-        <w:rPr>
-          <w:lang w:val="en-US"/>
-        </w:rPr>
-        <w:t>sample1</w:t>
-      </w:r>
-      <w:proofErr w:type="spellEnd"/>
-      <w:r>
-        <w:rPr>
-          <w:lang w:val="en-US"/>
-        </w:rPr>
-        <w:t xml:space="preserve">, </w:t>
-      </w:r>
-      <w:proofErr w:type="spellStart"/>
-      <w:r>
-        <w:rPr>
-          <w:lang w:val="en-US"/>
-        </w:rPr>
-        <w:t>deltax</w:t>
-      </w:r>
-      <w:proofErr w:type="spellEnd"/>
-      <w:r>
-        <w:rPr>
-          <w:lang w:val="en-US"/>
-        </w:rPr>
-        <w:t>=0.5)</w:t>
-      </w:r>
-    </w:p>
-    <w:p>
-      <w:pPr>
-        <w:pStyle w:val="listing"/>
-        <w:rPr>
-          <w:lang w:val="en-US"/>
-        </w:rPr>
-      </w:pPr>
-      <w:proofErr w:type="spellStart"/>
-      <w:proofErr w:type="gramStart"/>
-      <w:r>
-        <w:rPr>
-          <w:lang w:val="en-US"/>
-        </w:rPr>
-        <w:t>roundMP.cimean</w:t>
-      </w:r>
-      <w:proofErr w:type="spellEnd"/>
-      <w:r>
-        <w:rPr>
-          <w:lang w:val="en-US"/>
-        </w:rPr>
-        <w:t>(</w:t>
-      </w:r>
-      <w:proofErr w:type="spellStart"/>
-      <w:proofErr w:type="gramEnd"/>
-      <w:r>
-        <w:rPr>
-          <w:lang w:val="en-US"/>
-        </w:rPr>
-        <w:t>fromData</w:t>
-      </w:r>
-      <w:proofErr w:type="spellEnd"/>
-      <w:r>
-        <w:rPr>
-          <w:lang w:val="en-US"/>
-        </w:rPr>
-        <w:t xml:space="preserve"> =</w:t>
-      </w:r>
-      <w:proofErr w:type="spellStart"/>
-      <w:r>
-        <w:rPr>
-          <w:lang w:val="en-US"/>
-        </w:rPr>
-        <w:t>sample1</w:t>
-      </w:r>
-      <w:proofErr w:type="spellEnd"/>
-      <w:r>
-        <w:rPr>
-          <w:lang w:val="en-US"/>
-        </w:rPr>
-        <w:t xml:space="preserve">, </w:t>
-      </w:r>
-      <w:proofErr w:type="spellStart"/>
-      <w:r>
-        <w:rPr>
-          <w:lang w:val="en-US"/>
-        </w:rPr>
-        <w:t>deltax</w:t>
-      </w:r>
-      <w:proofErr w:type="spellEnd"/>
-      <w:r>
-        <w:rPr>
-          <w:lang w:val="en-US"/>
-        </w:rPr>
-        <w:t xml:space="preserve">=0.5) </w:t>
-      </w:r>
-    </w:p>
-    <w:p>
-      <w:pPr>
-        <w:pStyle w:val="listing"/>
-        <w:rPr>
-          <w:lang w:val="en-US"/>
-        </w:rPr>
-      </w:pPr>
-    </w:p>
-    <w:p>
-      <w:r>
-        <w:t>I</w:t>
-      </w:r>
-      <w:r>
-        <w:t xml:space="preserve">n </w:t>
-      </w:r>
-      <w:proofErr w:type="spellStart"/>
-      <w:r>
-        <w:rPr>
-          <w:rStyle w:val="computerText"/>
-        </w:rPr>
-        <w:t>roundMP.cimean</w:t>
-      </w:r>
-      <w:proofErr w:type="spellEnd"/>
-      <w:r>
-        <w:t xml:space="preserve">, add </w:t>
-      </w:r>
-      <w:r>
-        <w:rPr>
-          <w:rStyle w:val="computerText"/>
-        </w:rPr>
-        <w:t>gamma =</w:t>
-      </w:r>
-      <w:r>
-        <w:t xml:space="preserve"> </w:t>
-      </w:r>
-      <w:r>
-        <w:t>for a different coverage</w:t>
-      </w:r>
-      <w:r>
-        <w:t xml:space="preserve">. For example, </w:t>
-      </w:r>
-      <w:r>
-        <w:rPr>
-          <w:rStyle w:val="computerText"/>
-        </w:rPr>
-        <w:t>gamma = 0.80</w:t>
-      </w:r>
-      <w:r>
-        <w:t xml:space="preserve"> will round </w:t>
-      </w:r>
-      <w:proofErr w:type="gramStart"/>
-      <w:r>
-        <w:t>a</w:t>
-      </w:r>
-      <w:proofErr w:type="gramEnd"/>
-      <w:r>
-        <w:t xml:space="preserve"> 80% confidence interval of the mean.</w:t>
-      </w:r>
-    </w:p>
-    <w:p>
-      <w:pPr>
-        <w:pStyle w:val="Retraitnormal"/>
-      </w:pPr>
-      <w:r>
-        <w:t xml:space="preserve">A one-sample </w:t>
-      </w:r>
-      <w:r>
-        <w:rPr>
-          <w:i/>
-        </w:rPr>
-        <w:t>t</w:t>
-      </w:r>
-      <w:r>
-        <w:t xml:space="preserve">-test requires the null hypothesis for the mean, provided with </w:t>
-      </w:r>
-      <w:proofErr w:type="spellStart"/>
-      <w:r>
-        <w:rPr>
-          <w:rStyle w:val="computerText"/>
-        </w:rPr>
-        <w:t>mu0</w:t>
-      </w:r>
-      <w:proofErr w:type="spellEnd"/>
-      <w:r>
-        <w:rPr>
-          <w:rStyle w:val="computerText"/>
-        </w:rPr>
-        <w:t xml:space="preserve">, </w:t>
-      </w:r>
-      <w:r>
-        <w:t>for example:</w:t>
-      </w:r>
-    </w:p>
-    <w:p>
-      <w:pPr>
-        <w:pStyle w:val="listing"/>
-        <w:rPr>
-          <w:lang w:val="en-US"/>
-        </w:rPr>
-      </w:pPr>
-      <w:proofErr w:type="spellStart"/>
-      <w:proofErr w:type="gramStart"/>
-      <w:r>
-        <w:rPr>
-          <w:lang w:val="en-US"/>
-        </w:rPr>
-        <w:t>roundMP.t.test</w:t>
-      </w:r>
-      <w:proofErr w:type="spellEnd"/>
-      <w:r>
-        <w:rPr>
-          <w:lang w:val="en-US"/>
-        </w:rPr>
-        <w:t>(</w:t>
-      </w:r>
-      <w:proofErr w:type="spellStart"/>
-      <w:proofErr w:type="gramEnd"/>
-      <w:r>
-        <w:rPr>
-          <w:lang w:val="en-US"/>
-        </w:rPr>
-        <w:t>fromData</w:t>
-      </w:r>
-      <w:proofErr w:type="spellEnd"/>
-      <w:r>
-        <w:rPr>
-          <w:lang w:val="en-US"/>
-        </w:rPr>
-        <w:t xml:space="preserve"> =</w:t>
-      </w:r>
-      <w:proofErr w:type="spellStart"/>
-      <w:r>
-        <w:rPr>
-          <w:lang w:val="en-US"/>
-        </w:rPr>
-        <w:t>sample2</w:t>
-      </w:r>
-      <w:proofErr w:type="spellEnd"/>
-      <w:r>
-        <w:rPr>
-          <w:lang w:val="en-US"/>
-        </w:rPr>
-        <w:t xml:space="preserve">, </w:t>
-      </w:r>
-      <w:proofErr w:type="spellStart"/>
-      <w:r>
-        <w:rPr>
-          <w:lang w:val="en-US"/>
-        </w:rPr>
-        <w:t>mu0</w:t>
-      </w:r>
-      <w:proofErr w:type="spellEnd"/>
-      <w:r>
-        <w:rPr>
-          <w:lang w:val="en-US"/>
-        </w:rPr>
-        <w:t xml:space="preserve">=65, </w:t>
-      </w:r>
-      <w:proofErr w:type="spellStart"/>
-      <w:r>
-        <w:rPr>
-          <w:lang w:val="en-US"/>
-        </w:rPr>
-        <w:t>deltax</w:t>
-      </w:r>
-      <w:proofErr w:type="spellEnd"/>
-      <w:r>
-        <w:rPr>
-          <w:lang w:val="en-US"/>
-        </w:rPr>
-        <w:t>=0.5)</w:t>
+        <w:t xml:space="preserve"> = 0.5</w:t>
+      </w:r>
+      <w:r>
+        <w:rPr>
+          <w:lang w:val="en-US"/>
+        </w:rPr>
+        <w:br/>
+      </w:r>
+      <w:r>
+        <w:rPr>
+          <w:lang w:val="en-US"/>
+        </w:rPr>
+        <w:t xml:space="preserve">) </w:t>
+      </w:r>
+      <w:r>
+        <w:rPr>
+          <w:lang w:val="en-US"/>
+        </w:rPr>
+        <w:br/>
       </w:r>
     </w:p>
     <w:p>
       <w:proofErr w:type="gramStart"/>
       <w:r>
-        <w:t>where</w:t>
+        <w:t>returns</w:t>
       </w:r>
       <w:proofErr w:type="gramEnd"/>
       <w:r>
-        <w:t xml:space="preserve"> 65 kg is the average planetary body weight for humans.</w:t>
+        <w:t xml:space="preserve"> the same results as above. If you issue this command with an empty list of statistics, an error message will let you know which statistics are required.</w:t>
       </w:r>
     </w:p>
     <w:p>
       <w:pPr>
         <w:pStyle w:val="Retraitnormal"/>
       </w:pPr>
-      <w:r>
-        <w:t>For statistics on two independent samples, you can use</w:t>
-      </w:r>
     </w:p>
     <w:p>
       <w:pPr>
-        <w:pStyle w:val="listing"/>
-        <w:rPr>
-          <w:lang w:val="en-US"/>
-        </w:rPr>
-      </w:pPr>
-      <w:proofErr w:type="spellStart"/>
-      <w:proofErr w:type="gramStart"/>
-      <w:r>
-        <w:rPr>
-          <w:lang w:val="en-US"/>
-        </w:rPr>
-        <w:t>roundMP.meandiff</w:t>
-      </w:r>
-      <w:proofErr w:type="spellEnd"/>
-      <w:r>
-        <w:rPr>
-          <w:lang w:val="en-US"/>
-        </w:rPr>
-        <w:t>(</w:t>
-      </w:r>
-      <w:proofErr w:type="spellStart"/>
-      <w:proofErr w:type="gramEnd"/>
-      <w:r>
-        <w:rPr>
-          <w:lang w:val="en-US"/>
-        </w:rPr>
-        <w:t>fromData</w:t>
-      </w:r>
-      <w:proofErr w:type="spellEnd"/>
-      <w:r>
-        <w:rPr>
-          <w:lang w:val="en-US"/>
-        </w:rPr>
-        <w:t xml:space="preserve"> = list(</w:t>
-      </w:r>
-      <w:proofErr w:type="spellStart"/>
-      <w:r>
-        <w:rPr>
-          <w:lang w:val="en-US"/>
-        </w:rPr>
-        <w:t>sample2</w:t>
-      </w:r>
-      <w:proofErr w:type="spellEnd"/>
-      <w:r>
-        <w:rPr>
-          <w:lang w:val="en-US"/>
-        </w:rPr>
-        <w:t xml:space="preserve">, </w:t>
-      </w:r>
-      <w:proofErr w:type="spellStart"/>
-      <w:r>
-        <w:rPr>
-          <w:lang w:val="en-US"/>
-        </w:rPr>
-        <w:t>sample1</w:t>
-      </w:r>
-      <w:proofErr w:type="spellEnd"/>
-      <w:r>
-        <w:rPr>
-          <w:lang w:val="en-US"/>
-        </w:rPr>
-        <w:t xml:space="preserve">), </w:t>
-      </w:r>
-      <w:proofErr w:type="spellStart"/>
-      <w:r>
-        <w:rPr>
-          <w:lang w:val="en-US"/>
-        </w:rPr>
-        <w:t>deltax</w:t>
-      </w:r>
-      <w:proofErr w:type="spellEnd"/>
-      <w:r>
-        <w:rPr>
-          <w:lang w:val="en-US"/>
-        </w:rPr>
-        <w:t>=0.5)</w:t>
+        <w:pStyle w:val="Titre2"/>
+      </w:pPr>
+      <w:r>
+        <w:lastRenderedPageBreak/>
+        <w:t>Getting rounded statistics beyond the mean</w:t>
       </w:r>
     </w:p>
     <w:p>
       <w:pPr>
-        <w:pStyle w:val="listing"/>
-        <w:rPr>
-          <w:lang w:val="en-US"/>
-        </w:rPr>
-      </w:pPr>
+        <w:pStyle w:val="Retraitnormal"/>
+      </w:pPr>
+      <w:r>
+        <w:t>You can also round the standard deviation (</w:t>
+      </w:r>
       <w:proofErr w:type="spellStart"/>
       <w:proofErr w:type="gramStart"/>
       <w:r>
         <w:rPr>
-          <w:lang w:val="en-US"/>
-        </w:rPr>
-        <w:t>roundMP.sdpool</w:t>
-      </w:r>
-      <w:proofErr w:type="spellEnd"/>
-      <w:r>
-        <w:rPr>
-          <w:lang w:val="en-US"/>
-        </w:rPr>
-        <w:t>(</w:t>
-      </w:r>
-      <w:proofErr w:type="spellStart"/>
+          <w:rStyle w:val="computerText"/>
+        </w:rPr>
+        <w:t>sd</w:t>
+      </w:r>
+      <w:proofErr w:type="spellEnd"/>
       <w:proofErr w:type="gramEnd"/>
       <w:r>
-        <w:rPr>
-          <w:lang w:val="en-US"/>
-        </w:rPr>
-        <w:t>fromData</w:t>
-      </w:r>
-      <w:proofErr w:type="spellEnd"/>
-      <w:r>
-        <w:rPr>
-          <w:lang w:val="en-US"/>
-        </w:rPr>
-        <w:t xml:space="preserve"> = list(</w:t>
-      </w:r>
-      <w:proofErr w:type="spellStart"/>
-      <w:r>
-        <w:rPr>
-          <w:lang w:val="en-US"/>
-        </w:rPr>
-        <w:t>sample2</w:t>
-      </w:r>
-      <w:proofErr w:type="spellEnd"/>
-      <w:r>
-        <w:rPr>
-          <w:lang w:val="en-US"/>
-        </w:rPr>
-        <w:t xml:space="preserve">, </w:t>
-      </w:r>
-      <w:proofErr w:type="spellStart"/>
-      <w:r>
-        <w:rPr>
-          <w:lang w:val="en-US"/>
-        </w:rPr>
-        <w:t>sample1</w:t>
-      </w:r>
-      <w:proofErr w:type="spellEnd"/>
-      <w:r>
-        <w:rPr>
-          <w:lang w:val="en-US"/>
-        </w:rPr>
-        <w:t xml:space="preserve">), </w:t>
-      </w:r>
-      <w:proofErr w:type="spellStart"/>
-      <w:r>
-        <w:rPr>
-          <w:lang w:val="en-US"/>
-        </w:rPr>
-        <w:t>deltax</w:t>
-      </w:r>
-      <w:proofErr w:type="spellEnd"/>
-      <w:r>
-        <w:rPr>
-          <w:lang w:val="en-US"/>
-        </w:rPr>
-        <w:t>=0.5)</w:t>
+        <w:t>), the standard error of the mean (</w:t>
+      </w:r>
+      <w:proofErr w:type="spellStart"/>
+      <w:r>
+        <w:rPr>
+          <w:rStyle w:val="computerText"/>
+        </w:rPr>
+        <w:t>semean</w:t>
+      </w:r>
+      <w:proofErr w:type="spellEnd"/>
+      <w:r>
+        <w:t>) and the confidence interval of the mean (</w:t>
+      </w:r>
+      <w:proofErr w:type="spellStart"/>
+      <w:r>
+        <w:rPr>
+          <w:rStyle w:val="computerText"/>
+        </w:rPr>
+        <w:t>ci</w:t>
+      </w:r>
+      <w:r>
+        <w:rPr>
+          <w:rStyle w:val="computerText"/>
+        </w:rPr>
+        <w:t>mean</w:t>
+      </w:r>
+      <w:proofErr w:type="spellEnd"/>
+      <w:r>
+        <w:t xml:space="preserve">): </w:t>
       </w:r>
     </w:p>
     <w:p>
@@ -1280,13 +822,86 @@
           <w:lang w:val="en-US"/>
         </w:rPr>
       </w:pPr>
-      <w:proofErr w:type="spellStart"/>
       <w:proofErr w:type="gramStart"/>
       <w:r>
         <w:rPr>
           <w:lang w:val="en-US"/>
         </w:rPr>
-        <w:t>roundMP.cohen.d</w:t>
+        <w:t>roundMP.sd(</w:t>
+      </w:r>
+      <w:proofErr w:type="spellStart"/>
+      <w:proofErr w:type="gramEnd"/>
+      <w:r>
+        <w:rPr>
+          <w:lang w:val="en-US"/>
+        </w:rPr>
+        <w:t>fromData</w:t>
+      </w:r>
+      <w:proofErr w:type="spellEnd"/>
+      <w:r>
+        <w:rPr>
+          <w:lang w:val="en-US"/>
+        </w:rPr>
+        <w:t xml:space="preserve"> =</w:t>
+      </w:r>
+      <w:proofErr w:type="spellStart"/>
+      <w:r>
+        <w:rPr>
+          <w:lang w:val="en-US"/>
+        </w:rPr>
+        <w:t>sample1</w:t>
+      </w:r>
+      <w:proofErr w:type="spellEnd"/>
+      <w:r>
+        <w:rPr>
+          <w:lang w:val="en-US"/>
+        </w:rPr>
+        <w:t xml:space="preserve">, </w:t>
+      </w:r>
+      <w:proofErr w:type="spellStart"/>
+      <w:r>
+        <w:rPr>
+          <w:lang w:val="en-US"/>
+        </w:rPr>
+        <w:t>deltax</w:t>
+      </w:r>
+      <w:proofErr w:type="spellEnd"/>
+      <w:r>
+        <w:rPr>
+          <w:lang w:val="en-US"/>
+        </w:rPr>
+        <w:t xml:space="preserve"> </w:t>
+      </w:r>
+      <w:r>
+        <w:rPr>
+          <w:lang w:val="en-US"/>
+        </w:rPr>
+        <w:t>=</w:t>
+      </w:r>
+      <w:r>
+        <w:rPr>
+          <w:lang w:val="en-US"/>
+        </w:rPr>
+        <w:t xml:space="preserve"> </w:t>
+      </w:r>
+      <w:r>
+        <w:rPr>
+          <w:lang w:val="en-US"/>
+        </w:rPr>
+        <w:t>0.5)</w:t>
+      </w:r>
+      <w:r>
+        <w:rPr>
+          <w:lang w:val="en-US"/>
+        </w:rPr>
+        <w:br/>
+      </w:r>
+      <w:proofErr w:type="spellStart"/>
+      <w:r>
+        <w:rPr>
+          <w:lang w:val="en-US"/>
+        </w:rPr>
+        <w:t>roundMP.semean</w:t>
       </w:r>
       <w:proofErr w:type="spellEnd"/>
       <w:r>
@@ -1296,7 +911,6 @@
         <w:t>(</w:t>
       </w:r>
       <w:proofErr w:type="spellStart"/>
-      <w:proofErr w:type="gramEnd"/>
       <w:r>
         <w:rPr>
           <w:lang w:val="en-US"/>
@@ -1308,14 +922,14 @@
         <w:rPr>
           <w:lang w:val="en-US"/>
         </w:rPr>
-        <w:t xml:space="preserve"> = list(</w:t>
-      </w:r>
-      <w:proofErr w:type="spellStart"/>
-      <w:r>
-        <w:rPr>
-          <w:lang w:val="en-US"/>
-        </w:rPr>
-        <w:t>sample2</w:t>
+        <w:t xml:space="preserve"> =</w:t>
+      </w:r>
+      <w:proofErr w:type="spellStart"/>
+      <w:r>
+        <w:rPr>
+          <w:lang w:val="en-US"/>
+        </w:rPr>
+        <w:t>sample1</w:t>
       </w:r>
       <w:proofErr w:type="spellEnd"/>
       <w:r>
@@ -1329,6 +943,72 @@
         <w:rPr>
           <w:lang w:val="en-US"/>
         </w:rPr>
+        <w:t>deltax</w:t>
+      </w:r>
+      <w:proofErr w:type="spellEnd"/>
+      <w:r>
+        <w:rPr>
+          <w:lang w:val="en-US"/>
+        </w:rPr>
+        <w:t xml:space="preserve"> </w:t>
+      </w:r>
+      <w:r>
+        <w:rPr>
+          <w:lang w:val="en-US"/>
+        </w:rPr>
+        <w:t>=</w:t>
+      </w:r>
+      <w:r>
+        <w:rPr>
+          <w:lang w:val="en-US"/>
+        </w:rPr>
+        <w:t xml:space="preserve"> </w:t>
+      </w:r>
+      <w:r>
+        <w:rPr>
+          <w:lang w:val="en-US"/>
+        </w:rPr>
+        <w:t>0.5)</w:t>
+      </w:r>
+      <w:r>
+        <w:rPr>
+          <w:lang w:val="en-US"/>
+        </w:rPr>
+        <w:br/>
+      </w:r>
+      <w:proofErr w:type="spellStart"/>
+      <w:r>
+        <w:rPr>
+          <w:lang w:val="en-US"/>
+        </w:rPr>
+        <w:t>roundMP.cimean</w:t>
+      </w:r>
+      <w:proofErr w:type="spellEnd"/>
+      <w:r>
+        <w:rPr>
+          <w:lang w:val="en-US"/>
+        </w:rPr>
+        <w:t>(</w:t>
+      </w:r>
+      <w:proofErr w:type="spellStart"/>
+      <w:r>
+        <w:rPr>
+          <w:lang w:val="en-US"/>
+        </w:rPr>
+        <w:t>fromData</w:t>
+      </w:r>
+      <w:proofErr w:type="spellEnd"/>
+      <w:r>
+        <w:rPr>
+          <w:lang w:val="en-US"/>
+        </w:rPr>
+        <w:t xml:space="preserve"> =</w:t>
+      </w:r>
+      <w:proofErr w:type="spellStart"/>
+      <w:r>
+        <w:rPr>
+          <w:lang w:val="en-US"/>
+        </w:rPr>
         <w:t>sample1</w:t>
       </w:r>
       <w:proofErr w:type="spellEnd"/>
@@ -1336,7 +1016,7 @@
         <w:rPr>
           <w:lang w:val="en-US"/>
         </w:rPr>
-        <w:t xml:space="preserve">), </w:t>
+        <w:t xml:space="preserve">, </w:t>
       </w:r>
       <w:proofErr w:type="spellStart"/>
       <w:r>
@@ -1350,23 +1030,82 @@
         <w:rPr>
           <w:lang w:val="en-US"/>
         </w:rPr>
-        <w:t>=0.5)</w:t>
+        <w:t xml:space="preserve"> </w:t>
+      </w:r>
+      <w:r>
+        <w:rPr>
+          <w:lang w:val="en-US"/>
+        </w:rPr>
+        <w:t>=</w:t>
+      </w:r>
+      <w:r>
+        <w:rPr>
+          <w:lang w:val="en-US"/>
+        </w:rPr>
+        <w:t xml:space="preserve"> </w:t>
+      </w:r>
+      <w:r>
+        <w:rPr>
+          <w:lang w:val="en-US"/>
+        </w:rPr>
+        <w:t xml:space="preserve">0.5) </w:t>
+      </w:r>
+      <w:r>
+        <w:rPr>
+          <w:lang w:val="en-US"/>
+        </w:rPr>
+        <w:br/>
       </w:r>
     </w:p>
     <w:p>
       <w:r>
-        <w:t xml:space="preserve">The argument </w:t>
+        <w:t>I</w:t>
+      </w:r>
+      <w:r>
+        <w:t xml:space="preserve">n </w:t>
       </w:r>
       <w:proofErr w:type="spellStart"/>
       <w:r>
         <w:rPr>
           <w:rStyle w:val="computerText"/>
         </w:rPr>
-        <w:t>fromData</w:t>
-      </w:r>
-      <w:proofErr w:type="spellEnd"/>
-      <w:r>
-        <w:t xml:space="preserve"> accepts vectors, matrices, data frames or a list of vectors (as illustrated here).</w:t>
+        <w:t>roundMP.cimean</w:t>
+      </w:r>
+      <w:proofErr w:type="spellEnd"/>
+      <w:r>
+        <w:t xml:space="preserve">, add </w:t>
+      </w:r>
+      <w:r>
+        <w:rPr>
+          <w:rStyle w:val="computerText"/>
+        </w:rPr>
+        <w:t>gamma =</w:t>
+      </w:r>
+      <w:r>
+        <w:t xml:space="preserve"> </w:t>
+      </w:r>
+      <w:r>
+        <w:t>for a different coverage</w:t>
+      </w:r>
+      <w:r>
+        <w:t xml:space="preserve">. For example, </w:t>
+      </w:r>
+      <w:r>
+        <w:rPr>
+          <w:rStyle w:val="computerText"/>
+        </w:rPr>
+        <w:t>gamma = 0.80</w:t>
+      </w:r>
+      <w:r>
+        <w:t xml:space="preserve"> will round </w:t>
+      </w:r>
+      <w:proofErr w:type="gramStart"/>
+      <w:r>
+        <w:t>a</w:t>
+      </w:r>
+      <w:proofErr w:type="gramEnd"/>
+      <w:r>
+        <w:t xml:space="preserve"> 80% confidence interval of the mean.</w:t>
       </w:r>
     </w:p>
     <w:p>
@@ -1374,23 +1113,33 @@
         <w:pStyle w:val="Retraitnormal"/>
       </w:pPr>
       <w:r>
-        <w:lastRenderedPageBreak/>
-        <w:t>The non-systematic estimates are by default obtained from the simplifying assumptions described in Appendix B</w:t>
-      </w:r>
-      <w:r>
-        <w:t xml:space="preserve"> of the main paper</w:t>
-      </w:r>
-      <w:r>
-        <w:t xml:space="preserve">. To use the full expression (non-parametric solution), add </w:t>
-      </w:r>
+        <w:t xml:space="preserve">A one-sample </w:t>
+      </w:r>
+      <w:r>
+        <w:rPr>
+          <w:i/>
+        </w:rPr>
+        <w:t>t</w:t>
+      </w:r>
+      <w:r>
+        <w:t xml:space="preserve">-test requires the null hypothesis for the mean, provided with </w:t>
+      </w:r>
+      <w:proofErr w:type="spellStart"/>
       <w:r>
         <w:rPr>
           <w:rStyle w:val="computerText"/>
         </w:rPr>
-        <w:t xml:space="preserve">assumptions=FALSE </w:t>
-      </w:r>
-      <w:r>
-        <w:t>to any of the commands, for example</w:t>
+        <w:t>mu0</w:t>
+      </w:r>
+      <w:proofErr w:type="spellEnd"/>
+      <w:r>
+        <w:rPr>
+          <w:rStyle w:val="computerText"/>
+        </w:rPr>
+        <w:t xml:space="preserve">, </w:t>
+      </w:r>
+      <w:r>
+        <w:t>for example:</w:t>
       </w:r>
     </w:p>
     <w:p>
@@ -1428,7 +1177,13 @@
         <w:rPr>
           <w:lang w:val="en-US"/>
         </w:rPr>
-        <w:t xml:space="preserve"> = list(</w:t>
+        <w:t xml:space="preserve"> =</w:t>
+      </w:r>
+      <w:r>
+        <w:rPr>
+          <w:lang w:val="en-US"/>
+        </w:rPr>
+        <w:t xml:space="preserve"> </w:t>
       </w:r>
       <w:proofErr w:type="spellStart"/>
       <w:r>
@@ -1449,14 +1204,32 @@
         <w:rPr>
           <w:lang w:val="en-US"/>
         </w:rPr>
-        <w:t>sample1</w:t>
-      </w:r>
-      <w:proofErr w:type="spellEnd"/>
-      <w:r>
-        <w:rPr>
-          <w:lang w:val="en-US"/>
-        </w:rPr>
-        <w:t xml:space="preserve">), </w:t>
+        <w:t>mu0</w:t>
+      </w:r>
+      <w:proofErr w:type="spellEnd"/>
+      <w:r>
+        <w:rPr>
+          <w:lang w:val="en-US"/>
+        </w:rPr>
+        <w:t xml:space="preserve"> </w:t>
+      </w:r>
+      <w:r>
+        <w:rPr>
+          <w:lang w:val="en-US"/>
+        </w:rPr>
+        <w:t>=</w:t>
+      </w:r>
+      <w:r>
+        <w:rPr>
+          <w:lang w:val="en-US"/>
+        </w:rPr>
+        <w:t xml:space="preserve"> </w:t>
+      </w:r>
+      <w:r>
+        <w:rPr>
+          <w:lang w:val="en-US"/>
+        </w:rPr>
+        <w:t xml:space="preserve">65, </w:t>
       </w:r>
       <w:proofErr w:type="spellStart"/>
       <w:r>
@@ -1470,108 +1243,25 @@
         <w:rPr>
           <w:lang w:val="en-US"/>
         </w:rPr>
-        <w:t xml:space="preserve">=0.5, </w:t>
-      </w:r>
-      <w:r>
-        <w:rPr>
-          <w:lang w:val="en-US"/>
-        </w:rPr>
-        <w:tab/>
-        <w:t>assumptions=FALSE)</w:t>
-      </w:r>
-    </w:p>
-    <w:p>
-      <w:r>
-        <w:t>Generally, there is not much differences whether the simplified or the full expression are used.</w:t>
-      </w:r>
-    </w:p>
-    <w:p>
-      <w:pPr>
-        <w:pStyle w:val="Retraitnormal"/>
-      </w:pPr>
-      <w:r>
-        <w:t xml:space="preserve">Finally, to obtain more details on the computations, and see the exact precision, you can add the option </w:t>
-      </w:r>
-      <w:r>
-        <w:rPr>
-          <w:rStyle w:val="computerText"/>
-        </w:rPr>
-        <w:t>verbose=TRUE</w:t>
-      </w:r>
-      <w:r>
-        <w:t xml:space="preserve"> to any command. For example, </w:t>
-      </w:r>
-    </w:p>
-    <w:p>
-      <w:pPr>
-        <w:pStyle w:val="listing"/>
-        <w:rPr>
-          <w:lang w:val="en-US"/>
-        </w:rPr>
-      </w:pPr>
-      <w:proofErr w:type="spellStart"/>
-      <w:proofErr w:type="gramStart"/>
-      <w:r>
-        <w:rPr>
-          <w:lang w:val="en-US"/>
-        </w:rPr>
-        <w:t>roundMP.</w:t>
-      </w:r>
-      <w:r>
-        <w:rPr>
-          <w:lang w:val="en-US"/>
-        </w:rPr>
-        <w:t>mean</w:t>
-      </w:r>
-      <w:proofErr w:type="spellEnd"/>
-      <w:r>
-        <w:rPr>
-          <w:lang w:val="en-US"/>
-        </w:rPr>
-        <w:t>(</w:t>
-      </w:r>
-      <w:proofErr w:type="spellStart"/>
-      <w:proofErr w:type="gramEnd"/>
-      <w:r>
-        <w:rPr>
-          <w:lang w:val="en-US"/>
-        </w:rPr>
-        <w:t>fromData</w:t>
-      </w:r>
-      <w:proofErr w:type="spellEnd"/>
-      <w:r>
-        <w:rPr>
-          <w:lang w:val="en-US"/>
-        </w:rPr>
-        <w:t xml:space="preserve"> = list(</w:t>
-      </w:r>
-      <w:proofErr w:type="spellStart"/>
-      <w:r>
-        <w:rPr>
-          <w:lang w:val="en-US"/>
-        </w:rPr>
-        <w:t>sample1</w:t>
-      </w:r>
-      <w:proofErr w:type="spellEnd"/>
-      <w:r>
-        <w:rPr>
-          <w:lang w:val="en-US"/>
-        </w:rPr>
-        <w:t xml:space="preserve">), </w:t>
-      </w:r>
-      <w:proofErr w:type="spellStart"/>
-      <w:r>
-        <w:rPr>
-          <w:lang w:val="en-US"/>
-        </w:rPr>
-        <w:t>deltax</w:t>
-      </w:r>
-      <w:proofErr w:type="spellEnd"/>
-      <w:r>
-        <w:rPr>
-          <w:lang w:val="en-US"/>
-        </w:rPr>
-        <w:t>=0.5, verbose=TRUE)</w:t>
+        <w:t xml:space="preserve"> </w:t>
+      </w:r>
+      <w:r>
+        <w:rPr>
+          <w:lang w:val="en-US"/>
+        </w:rPr>
+        <w:t>=</w:t>
+      </w:r>
+      <w:r>
+        <w:rPr>
+          <w:lang w:val="en-US"/>
+        </w:rPr>
+        <w:t xml:space="preserve"> </w:t>
+      </w:r>
+      <w:r>
+        <w:rPr>
+          <w:lang w:val="en-US"/>
+        </w:rPr>
+        <w:t>0.5)</w:t>
       </w:r>
       <w:r>
         <w:rPr>
@@ -1583,6 +1273,920 @@
     <w:p>
       <w:proofErr w:type="gramStart"/>
       <w:r>
+        <w:t>where</w:t>
+      </w:r>
+      <w:proofErr w:type="gramEnd"/>
+      <w:r>
+        <w:t xml:space="preserve"> 65 kg is the average planetary body weight for humans.</w:t>
+      </w:r>
+    </w:p>
+    <w:p>
+      <w:pPr>
+        <w:pStyle w:val="Retraitnormal"/>
+      </w:pPr>
+      <w:r>
+        <w:t>For statistics on two independent samples, you can use</w:t>
+      </w:r>
+    </w:p>
+    <w:p>
+      <w:pPr>
+        <w:pStyle w:val="listing"/>
+        <w:rPr>
+          <w:lang w:val="en-US"/>
+        </w:rPr>
+      </w:pPr>
+      <w:proofErr w:type="spellStart"/>
+      <w:proofErr w:type="gramStart"/>
+      <w:r>
+        <w:rPr>
+          <w:lang w:val="en-US"/>
+        </w:rPr>
+        <w:t>roundMP.meandiff</w:t>
+      </w:r>
+      <w:proofErr w:type="spellEnd"/>
+      <w:r>
+        <w:rPr>
+          <w:lang w:val="en-US"/>
+        </w:rPr>
+        <w:t>(</w:t>
+      </w:r>
+      <w:proofErr w:type="spellStart"/>
+      <w:proofErr w:type="gramEnd"/>
+      <w:r>
+        <w:rPr>
+          <w:lang w:val="en-US"/>
+        </w:rPr>
+        <w:t>fromData</w:t>
+      </w:r>
+      <w:proofErr w:type="spellEnd"/>
+      <w:r>
+        <w:rPr>
+          <w:lang w:val="en-US"/>
+        </w:rPr>
+        <w:t xml:space="preserve"> = list(</w:t>
+      </w:r>
+      <w:proofErr w:type="spellStart"/>
+      <w:r>
+        <w:rPr>
+          <w:lang w:val="en-US"/>
+        </w:rPr>
+        <w:t>sample2</w:t>
+      </w:r>
+      <w:proofErr w:type="spellEnd"/>
+      <w:r>
+        <w:rPr>
+          <w:lang w:val="en-US"/>
+        </w:rPr>
+        <w:t xml:space="preserve">, </w:t>
+      </w:r>
+      <w:proofErr w:type="spellStart"/>
+      <w:r>
+        <w:rPr>
+          <w:lang w:val="en-US"/>
+        </w:rPr>
+        <w:t>sample1</w:t>
+      </w:r>
+      <w:proofErr w:type="spellEnd"/>
+      <w:r>
+        <w:rPr>
+          <w:lang w:val="en-US"/>
+        </w:rPr>
+        <w:t xml:space="preserve">), </w:t>
+      </w:r>
+      <w:proofErr w:type="spellStart"/>
+      <w:r>
+        <w:rPr>
+          <w:lang w:val="en-US"/>
+        </w:rPr>
+        <w:t>deltax</w:t>
+      </w:r>
+      <w:proofErr w:type="spellEnd"/>
+      <w:r>
+        <w:rPr>
+          <w:lang w:val="en-US"/>
+        </w:rPr>
+        <w:t xml:space="preserve"> </w:t>
+      </w:r>
+      <w:r>
+        <w:rPr>
+          <w:lang w:val="en-US"/>
+        </w:rPr>
+        <w:t>=</w:t>
+      </w:r>
+      <w:r>
+        <w:rPr>
+          <w:lang w:val="en-US"/>
+        </w:rPr>
+        <w:t xml:space="preserve"> </w:t>
+      </w:r>
+      <w:r>
+        <w:rPr>
+          <w:lang w:val="en-US"/>
+        </w:rPr>
+        <w:t>0.5)</w:t>
+      </w:r>
+      <w:r>
+        <w:rPr>
+          <w:lang w:val="en-US"/>
+        </w:rPr>
+        <w:br/>
+      </w:r>
+      <w:proofErr w:type="spellStart"/>
+      <w:r>
+        <w:rPr>
+          <w:lang w:val="en-US"/>
+        </w:rPr>
+        <w:t>roundMP.sdpool</w:t>
+      </w:r>
+      <w:proofErr w:type="spellEnd"/>
+      <w:r>
+        <w:rPr>
+          <w:lang w:val="en-US"/>
+        </w:rPr>
+        <w:t>(</w:t>
+      </w:r>
+      <w:proofErr w:type="spellStart"/>
+      <w:r>
+        <w:rPr>
+          <w:lang w:val="en-US"/>
+        </w:rPr>
+        <w:t>fromData</w:t>
+      </w:r>
+      <w:proofErr w:type="spellEnd"/>
+      <w:r>
+        <w:rPr>
+          <w:lang w:val="en-US"/>
+        </w:rPr>
+        <w:t xml:space="preserve"> = list(</w:t>
+      </w:r>
+      <w:proofErr w:type="spellStart"/>
+      <w:r>
+        <w:rPr>
+          <w:lang w:val="en-US"/>
+        </w:rPr>
+        <w:t>sample2</w:t>
+      </w:r>
+      <w:proofErr w:type="spellEnd"/>
+      <w:r>
+        <w:rPr>
+          <w:lang w:val="en-US"/>
+        </w:rPr>
+        <w:t xml:space="preserve">, </w:t>
+      </w:r>
+      <w:proofErr w:type="spellStart"/>
+      <w:r>
+        <w:rPr>
+          <w:lang w:val="en-US"/>
+        </w:rPr>
+        <w:t>sample1</w:t>
+      </w:r>
+      <w:proofErr w:type="spellEnd"/>
+      <w:r>
+        <w:rPr>
+          <w:lang w:val="en-US"/>
+        </w:rPr>
+        <w:t xml:space="preserve">), </w:t>
+      </w:r>
+      <w:proofErr w:type="spellStart"/>
+      <w:r>
+        <w:rPr>
+          <w:lang w:val="en-US"/>
+        </w:rPr>
+        <w:t>deltax</w:t>
+      </w:r>
+      <w:proofErr w:type="spellEnd"/>
+      <w:r>
+        <w:rPr>
+          <w:lang w:val="en-US"/>
+        </w:rPr>
+        <w:t xml:space="preserve"> </w:t>
+      </w:r>
+      <w:r>
+        <w:rPr>
+          <w:lang w:val="en-US"/>
+        </w:rPr>
+        <w:t>=</w:t>
+      </w:r>
+      <w:r>
+        <w:rPr>
+          <w:lang w:val="en-US"/>
+        </w:rPr>
+        <w:t xml:space="preserve"> </w:t>
+      </w:r>
+      <w:r>
+        <w:rPr>
+          <w:lang w:val="en-US"/>
+        </w:rPr>
+        <w:t>0.5)</w:t>
+      </w:r>
+      <w:r>
+        <w:rPr>
+          <w:lang w:val="en-US"/>
+        </w:rPr>
+        <w:br/>
+      </w:r>
+      <w:proofErr w:type="spellStart"/>
+      <w:r>
+        <w:rPr>
+          <w:lang w:val="en-US"/>
+        </w:rPr>
+        <w:t>roundMP.cohen.d</w:t>
+      </w:r>
+      <w:proofErr w:type="spellEnd"/>
+      <w:r>
+        <w:rPr>
+          <w:lang w:val="en-US"/>
+        </w:rPr>
+        <w:t>(</w:t>
+      </w:r>
+      <w:proofErr w:type="spellStart"/>
+      <w:r>
+        <w:rPr>
+          <w:lang w:val="en-US"/>
+        </w:rPr>
+        <w:t>fromData</w:t>
+      </w:r>
+      <w:proofErr w:type="spellEnd"/>
+      <w:r>
+        <w:rPr>
+          <w:lang w:val="en-US"/>
+        </w:rPr>
+        <w:t xml:space="preserve"> = list(</w:t>
+      </w:r>
+      <w:proofErr w:type="spellStart"/>
+      <w:r>
+        <w:rPr>
+          <w:lang w:val="en-US"/>
+        </w:rPr>
+        <w:t>sample2</w:t>
+      </w:r>
+      <w:proofErr w:type="spellEnd"/>
+      <w:r>
+        <w:rPr>
+          <w:lang w:val="en-US"/>
+        </w:rPr>
+        <w:t xml:space="preserve">, </w:t>
+      </w:r>
+      <w:proofErr w:type="spellStart"/>
+      <w:r>
+        <w:rPr>
+          <w:lang w:val="en-US"/>
+        </w:rPr>
+        <w:t>sample1</w:t>
+      </w:r>
+      <w:proofErr w:type="spellEnd"/>
+      <w:r>
+        <w:rPr>
+          <w:lang w:val="en-US"/>
+        </w:rPr>
+        <w:t xml:space="preserve">), </w:t>
+      </w:r>
+      <w:proofErr w:type="spellStart"/>
+      <w:r>
+        <w:rPr>
+          <w:lang w:val="en-US"/>
+        </w:rPr>
+        <w:t>deltax</w:t>
+      </w:r>
+      <w:proofErr w:type="spellEnd"/>
+      <w:r>
+        <w:rPr>
+          <w:lang w:val="en-US"/>
+        </w:rPr>
+        <w:t xml:space="preserve"> </w:t>
+      </w:r>
+      <w:r>
+        <w:rPr>
+          <w:lang w:val="en-US"/>
+        </w:rPr>
+        <w:t>=</w:t>
+      </w:r>
+      <w:r>
+        <w:rPr>
+          <w:lang w:val="en-US"/>
+        </w:rPr>
+        <w:t xml:space="preserve"> </w:t>
+      </w:r>
+      <w:r>
+        <w:rPr>
+          <w:lang w:val="en-US"/>
+        </w:rPr>
+        <w:t>0.5)</w:t>
+      </w:r>
+      <w:r>
+        <w:rPr>
+          <w:lang w:val="en-US"/>
+        </w:rPr>
+        <w:br/>
+      </w:r>
+    </w:p>
+    <w:p>
+      <w:r>
+        <w:t xml:space="preserve">The argument </w:t>
+      </w:r>
+      <w:proofErr w:type="spellStart"/>
+      <w:r>
+        <w:rPr>
+          <w:rStyle w:val="computerText"/>
+        </w:rPr>
+        <w:t>fromData</w:t>
+      </w:r>
+      <w:proofErr w:type="spellEnd"/>
+      <w:r>
+        <w:t xml:space="preserve"> accepts vectors, matrices, data frames or a list of vectors (as illustrated here).</w:t>
+      </w:r>
+    </w:p>
+    <w:p>
+      <w:pPr>
+        <w:pStyle w:val="Retraitnormal"/>
+      </w:pPr>
+      <w:r>
+        <w:t xml:space="preserve">The non-systematic estimates are by default obtained from the simplifying assumptions described in Appendix B of the main paper. To use the full expression (non-parametric solution), add </w:t>
+      </w:r>
+      <w:r>
+        <w:rPr>
+          <w:rStyle w:val="computerText"/>
+        </w:rPr>
+        <w:t xml:space="preserve">assumptions=FALSE </w:t>
+      </w:r>
+      <w:r>
+        <w:t>to any of the commands, for example</w:t>
+      </w:r>
+    </w:p>
+    <w:p>
+      <w:pPr>
+        <w:pStyle w:val="listing"/>
+        <w:rPr>
+          <w:lang w:val="en-US"/>
+        </w:rPr>
+      </w:pPr>
+      <w:proofErr w:type="spellStart"/>
+      <w:proofErr w:type="gramStart"/>
+      <w:r>
+        <w:rPr>
+          <w:lang w:val="en-US"/>
+        </w:rPr>
+        <w:t>roundMP.t.test</w:t>
+      </w:r>
+      <w:proofErr w:type="spellEnd"/>
+      <w:r>
+        <w:rPr>
+          <w:lang w:val="en-US"/>
+        </w:rPr>
+        <w:t>(</w:t>
+      </w:r>
+      <w:proofErr w:type="spellStart"/>
+      <w:proofErr w:type="gramEnd"/>
+      <w:r>
+        <w:rPr>
+          <w:lang w:val="en-US"/>
+        </w:rPr>
+        <w:t>fromData</w:t>
+      </w:r>
+      <w:proofErr w:type="spellEnd"/>
+      <w:r>
+        <w:rPr>
+          <w:lang w:val="en-US"/>
+        </w:rPr>
+        <w:t xml:space="preserve"> = list(</w:t>
+      </w:r>
+      <w:proofErr w:type="spellStart"/>
+      <w:r>
+        <w:rPr>
+          <w:lang w:val="en-US"/>
+        </w:rPr>
+        <w:t>sample2</w:t>
+      </w:r>
+      <w:proofErr w:type="spellEnd"/>
+      <w:r>
+        <w:rPr>
+          <w:lang w:val="en-US"/>
+        </w:rPr>
+        <w:t xml:space="preserve">, </w:t>
+      </w:r>
+      <w:proofErr w:type="spellStart"/>
+      <w:r>
+        <w:rPr>
+          <w:lang w:val="en-US"/>
+        </w:rPr>
+        <w:t>sample1</w:t>
+      </w:r>
+      <w:proofErr w:type="spellEnd"/>
+      <w:r>
+        <w:rPr>
+          <w:lang w:val="en-US"/>
+        </w:rPr>
+        <w:t xml:space="preserve">), </w:t>
+      </w:r>
+      <w:r>
+        <w:rPr>
+          <w:lang w:val="en-US"/>
+        </w:rPr>
+        <w:br/>
+      </w:r>
+      <w:r>
+        <w:rPr>
+          <w:lang w:val="en-US"/>
+        </w:rPr>
+        <w:tab/>
+      </w:r>
+      <w:proofErr w:type="spellStart"/>
+      <w:r>
+        <w:rPr>
+          <w:lang w:val="en-US"/>
+        </w:rPr>
+        <w:t>deltax</w:t>
+      </w:r>
+      <w:proofErr w:type="spellEnd"/>
+      <w:r>
+        <w:rPr>
+          <w:lang w:val="en-US"/>
+        </w:rPr>
+        <w:t xml:space="preserve">=0.5, </w:t>
+      </w:r>
+      <w:r>
+        <w:rPr>
+          <w:lang w:val="en-US"/>
+        </w:rPr>
+        <w:t>assumptions</w:t>
+      </w:r>
+      <w:r>
+        <w:rPr>
+          <w:lang w:val="en-US"/>
+        </w:rPr>
+        <w:t xml:space="preserve"> </w:t>
+      </w:r>
+      <w:r>
+        <w:rPr>
+          <w:lang w:val="en-US"/>
+        </w:rPr>
+        <w:t>=</w:t>
+      </w:r>
+      <w:r>
+        <w:rPr>
+          <w:lang w:val="en-US"/>
+        </w:rPr>
+        <w:t xml:space="preserve"> </w:t>
+      </w:r>
+      <w:r>
+        <w:rPr>
+          <w:lang w:val="en-US"/>
+        </w:rPr>
+        <w:t>FALSE</w:t>
+      </w:r>
+      <w:r>
+        <w:rPr>
+          <w:lang w:val="en-US"/>
+        </w:rPr>
+        <w:br/>
+      </w:r>
+      <w:r>
+        <w:rPr>
+          <w:lang w:val="en-US"/>
+        </w:rPr>
+        <w:t>)</w:t>
+      </w:r>
+      <w:r>
+        <w:rPr>
+          <w:lang w:val="en-US"/>
+        </w:rPr>
+        <w:br/>
+      </w:r>
+    </w:p>
+    <w:p>
+      <w:r>
+        <w:t>Generally, there is not much differences whether the simplified or the full expression are used.</w:t>
+      </w:r>
+    </w:p>
+    <w:p>
+      <w:pPr>
+        <w:pStyle w:val="Titre2"/>
+      </w:pPr>
+      <w:r>
+        <w:lastRenderedPageBreak/>
+        <w:t xml:space="preserve">Arguments </w:t>
+      </w:r>
+      <w:proofErr w:type="spellStart"/>
+      <w:r>
+        <w:t>fromData</w:t>
+      </w:r>
+      <w:proofErr w:type="spellEnd"/>
+      <w:r>
+        <w:t xml:space="preserve">, </w:t>
+      </w:r>
+      <w:proofErr w:type="spellStart"/>
+      <w:r>
+        <w:t>fromStatistics</w:t>
+      </w:r>
+      <w:proofErr w:type="spellEnd"/>
+      <w:r>
+        <w:t xml:space="preserve"> and </w:t>
+      </w:r>
+      <w:proofErr w:type="spellStart"/>
+      <w:r>
+        <w:t>fromObject</w:t>
+      </w:r>
+      <w:proofErr w:type="spellEnd"/>
+    </w:p>
+    <w:p>
+      <w:pPr>
+        <w:pStyle w:val="Retraitnormal"/>
+      </w:pPr>
+      <w:r>
+        <w:t xml:space="preserve">Regarding </w:t>
+      </w:r>
+      <w:proofErr w:type="spellStart"/>
+      <w:r>
+        <w:rPr>
+          <w:rStyle w:val="computerText"/>
+        </w:rPr>
+        <w:t>t.test</w:t>
+      </w:r>
+      <w:proofErr w:type="spellEnd"/>
+      <w:r>
+        <w:t xml:space="preserve">, it is also possible to get a rounded result from a </w:t>
+      </w:r>
+      <w:proofErr w:type="spellStart"/>
+      <w:r>
+        <w:t>t.test</w:t>
+      </w:r>
+      <w:proofErr w:type="spellEnd"/>
+      <w:r>
+        <w:t xml:space="preserve"> object directly using the </w:t>
+      </w:r>
+      <w:r>
+        <w:t>argument</w:t>
+      </w:r>
+      <w:r>
+        <w:t xml:space="preserve"> </w:t>
+      </w:r>
+      <w:proofErr w:type="spellStart"/>
+      <w:r>
+        <w:rPr>
+          <w:rStyle w:val="computerText"/>
+        </w:rPr>
+        <w:t>fromObject</w:t>
+      </w:r>
+      <w:proofErr w:type="spellEnd"/>
+      <w:r>
+        <w:t xml:space="preserve"> instead</w:t>
+      </w:r>
+      <w:r>
+        <w:t xml:space="preserve"> (instead of </w:t>
+      </w:r>
+      <w:proofErr w:type="spellStart"/>
+      <w:r>
+        <w:rPr>
+          <w:rStyle w:val="computerText"/>
+        </w:rPr>
+        <w:t>fromData</w:t>
+      </w:r>
+      <w:proofErr w:type="spellEnd"/>
+      <w:r>
+        <w:t xml:space="preserve"> or </w:t>
+      </w:r>
+      <w:proofErr w:type="spellStart"/>
+      <w:r>
+        <w:rPr>
+          <w:rStyle w:val="computerText"/>
+        </w:rPr>
+        <w:t>fromStatistics</w:t>
+      </w:r>
+      <w:proofErr w:type="spellEnd"/>
+      <w:r>
+        <w:t>)</w:t>
+      </w:r>
+      <w:r>
+        <w:t xml:space="preserve">. The input has to contain a t-test, not a Welch test (so use </w:t>
+      </w:r>
+      <w:proofErr w:type="spellStart"/>
+      <w:r>
+        <w:rPr>
+          <w:rStyle w:val="computerText"/>
+        </w:rPr>
+        <w:t>var.equal</w:t>
+      </w:r>
+      <w:proofErr w:type="spellEnd"/>
+      <w:r>
+        <w:rPr>
+          <w:rStyle w:val="computerText"/>
+        </w:rPr>
+        <w:t xml:space="preserve"> = TRUE</w:t>
+      </w:r>
+      <w:r>
+        <w:t xml:space="preserve"> for two-samples): </w:t>
+      </w:r>
+    </w:p>
+    <w:p>
+      <w:pPr>
+        <w:pStyle w:val="listing"/>
+        <w:rPr>
+          <w:lang w:val="en-US"/>
+        </w:rPr>
+      </w:pPr>
+      <w:proofErr w:type="gramStart"/>
+      <w:r>
+        <w:rPr>
+          <w:lang w:val="en-US"/>
+        </w:rPr>
+        <w:t>res</w:t>
+      </w:r>
+      <w:proofErr w:type="gramEnd"/>
+      <w:r>
+        <w:rPr>
+          <w:lang w:val="en-US"/>
+        </w:rPr>
+        <w:t xml:space="preserve"> &lt;- </w:t>
+      </w:r>
+      <w:proofErr w:type="spellStart"/>
+      <w:r>
+        <w:rPr>
+          <w:lang w:val="en-US"/>
+        </w:rPr>
+        <w:t>t.test</w:t>
+      </w:r>
+      <w:proofErr w:type="spellEnd"/>
+      <w:r>
+        <w:rPr>
+          <w:lang w:val="en-US"/>
+        </w:rPr>
+        <w:t>(</w:t>
+      </w:r>
+      <w:proofErr w:type="spellStart"/>
+      <w:r>
+        <w:rPr>
+          <w:lang w:val="en-US"/>
+        </w:rPr>
+        <w:t>x1</w:t>
+      </w:r>
+      <w:proofErr w:type="spellEnd"/>
+      <w:r>
+        <w:rPr>
+          <w:lang w:val="en-US"/>
+        </w:rPr>
+        <w:t xml:space="preserve">, </w:t>
+      </w:r>
+      <w:proofErr w:type="spellStart"/>
+      <w:r>
+        <w:rPr>
+          <w:lang w:val="en-US"/>
+        </w:rPr>
+        <w:t>x2</w:t>
+      </w:r>
+      <w:proofErr w:type="spellEnd"/>
+      <w:r>
+        <w:rPr>
+          <w:lang w:val="en-US"/>
+        </w:rPr>
+        <w:t xml:space="preserve">, </w:t>
+      </w:r>
+      <w:proofErr w:type="spellStart"/>
+      <w:r>
+        <w:rPr>
+          <w:lang w:val="en-US"/>
+        </w:rPr>
+        <w:t>var.equal</w:t>
+      </w:r>
+      <w:proofErr w:type="spellEnd"/>
+      <w:r>
+        <w:rPr>
+          <w:lang w:val="en-US"/>
+        </w:rPr>
+        <w:t xml:space="preserve"> = T</w:t>
+      </w:r>
+      <w:r>
+        <w:rPr>
+          <w:lang w:val="en-US"/>
+        </w:rPr>
+        <w:t>RUE</w:t>
+      </w:r>
+      <w:r>
+        <w:rPr>
+          <w:lang w:val="en-US"/>
+        </w:rPr>
+        <w:t>)</w:t>
+      </w:r>
+      <w:r>
+        <w:rPr>
+          <w:lang w:val="en-US"/>
+        </w:rPr>
+        <w:br/>
+      </w:r>
+      <w:proofErr w:type="spellStart"/>
+      <w:r>
+        <w:rPr>
+          <w:lang w:val="en-US"/>
+        </w:rPr>
+        <w:t>roundMP.t.t</w:t>
+      </w:r>
+      <w:r>
+        <w:rPr>
+          <w:lang w:val="en-US"/>
+        </w:rPr>
+        <w:t>est</w:t>
+      </w:r>
+      <w:proofErr w:type="spellEnd"/>
+      <w:r>
+        <w:rPr>
+          <w:lang w:val="en-US"/>
+        </w:rPr>
+        <w:t>(</w:t>
+      </w:r>
+      <w:proofErr w:type="spellStart"/>
+      <w:r>
+        <w:rPr>
+          <w:lang w:val="en-US"/>
+        </w:rPr>
+        <w:t>fromObject</w:t>
+      </w:r>
+      <w:proofErr w:type="spellEnd"/>
+      <w:r>
+        <w:rPr>
+          <w:lang w:val="en-US"/>
+        </w:rPr>
+        <w:t xml:space="preserve"> = res, </w:t>
+      </w:r>
+      <w:proofErr w:type="spellStart"/>
+      <w:r>
+        <w:rPr>
+          <w:lang w:val="en-US"/>
+        </w:rPr>
+        <w:t>deltax</w:t>
+      </w:r>
+      <w:proofErr w:type="spellEnd"/>
+      <w:r>
+        <w:rPr>
+          <w:lang w:val="en-US"/>
+        </w:rPr>
+        <w:t xml:space="preserve"> = </w:t>
+      </w:r>
+      <w:r>
+        <w:rPr>
+          <w:lang w:val="en-US"/>
+        </w:rPr>
+        <w:t>0.5</w:t>
+      </w:r>
+      <w:r>
+        <w:rPr>
+          <w:lang w:val="en-US"/>
+        </w:rPr>
+        <w:t>)</w:t>
+      </w:r>
+      <w:r>
+        <w:rPr>
+          <w:lang w:val="en-US"/>
+        </w:rPr>
+        <w:br/>
+      </w:r>
+    </w:p>
+    <w:p>
+      <w:pPr>
+        <w:pStyle w:val="Titre2"/>
+      </w:pPr>
+      <w:r>
+        <w:t>Detailed output</w:t>
+      </w:r>
+    </w:p>
+    <w:p>
+      <w:pPr>
+        <w:pStyle w:val="Retraitnormal"/>
+      </w:pPr>
+      <w:r>
+        <w:t xml:space="preserve">Finally, to obtain more details on the computations, and see the exact precision, you can add the option </w:t>
+      </w:r>
+      <w:r>
+        <w:rPr>
+          <w:rStyle w:val="computerText"/>
+        </w:rPr>
+        <w:t>verbose=TRUE</w:t>
+      </w:r>
+      <w:r>
+        <w:t xml:space="preserve"> to any command. For example, </w:t>
+      </w:r>
+    </w:p>
+    <w:p>
+      <w:pPr>
+        <w:pStyle w:val="listing"/>
+        <w:rPr>
+          <w:lang w:val="en-US"/>
+        </w:rPr>
+      </w:pPr>
+      <w:proofErr w:type="spellStart"/>
+      <w:proofErr w:type="gramStart"/>
+      <w:r>
+        <w:rPr>
+          <w:lang w:val="en-US"/>
+        </w:rPr>
+        <w:t>roundMP.</w:t>
+      </w:r>
+      <w:r>
+        <w:rPr>
+          <w:lang w:val="en-US"/>
+        </w:rPr>
+        <w:t>mean</w:t>
+      </w:r>
+      <w:proofErr w:type="spellEnd"/>
+      <w:r>
+        <w:rPr>
+          <w:lang w:val="en-US"/>
+        </w:rPr>
+        <w:t>(</w:t>
+      </w:r>
+      <w:proofErr w:type="spellStart"/>
+      <w:proofErr w:type="gramEnd"/>
+      <w:r>
+        <w:rPr>
+          <w:lang w:val="en-US"/>
+        </w:rPr>
+        <w:t>fromData</w:t>
+      </w:r>
+      <w:proofErr w:type="spellEnd"/>
+      <w:r>
+        <w:rPr>
+          <w:lang w:val="en-US"/>
+        </w:rPr>
+        <w:t xml:space="preserve"> = list(</w:t>
+      </w:r>
+      <w:proofErr w:type="spellStart"/>
+      <w:r>
+        <w:rPr>
+          <w:lang w:val="en-US"/>
+        </w:rPr>
+        <w:t>sample1</w:t>
+      </w:r>
+      <w:proofErr w:type="spellEnd"/>
+      <w:r>
+        <w:rPr>
+          <w:lang w:val="en-US"/>
+        </w:rPr>
+        <w:t xml:space="preserve">), </w:t>
+      </w:r>
+      <w:proofErr w:type="spellStart"/>
+      <w:r>
+        <w:rPr>
+          <w:lang w:val="en-US"/>
+        </w:rPr>
+        <w:t>deltax</w:t>
+      </w:r>
+      <w:proofErr w:type="spellEnd"/>
+      <w:r>
+        <w:rPr>
+          <w:lang w:val="en-US"/>
+        </w:rPr>
+        <w:t xml:space="preserve"> </w:t>
+      </w:r>
+      <w:r>
+        <w:rPr>
+          <w:lang w:val="en-US"/>
+        </w:rPr>
+        <w:t>=</w:t>
+      </w:r>
+      <w:r>
+        <w:rPr>
+          <w:lang w:val="en-US"/>
+        </w:rPr>
+        <w:t xml:space="preserve"> </w:t>
+      </w:r>
+      <w:r>
+        <w:rPr>
+          <w:lang w:val="en-US"/>
+        </w:rPr>
+        <w:t>0.5, verbose</w:t>
+      </w:r>
+      <w:r>
+        <w:rPr>
+          <w:lang w:val="en-US"/>
+        </w:rPr>
+        <w:t xml:space="preserve"> </w:t>
+      </w:r>
+      <w:r>
+        <w:rPr>
+          <w:lang w:val="en-US"/>
+        </w:rPr>
+        <w:t>=</w:t>
+      </w:r>
+      <w:r>
+        <w:rPr>
+          <w:lang w:val="en-US"/>
+        </w:rPr>
+        <w:t xml:space="preserve"> </w:t>
+      </w:r>
+      <w:r>
+        <w:rPr>
+          <w:lang w:val="en-US"/>
+        </w:rPr>
+        <w:t>TRUE)</w:t>
+      </w:r>
+      <w:r>
+        <w:rPr>
+          <w:lang w:val="en-US"/>
+        </w:rPr>
+        <w:br/>
+      </w:r>
+    </w:p>
+    <w:p>
+      <w:proofErr w:type="gramStart"/>
+      <w:r>
         <w:t>returns</w:t>
       </w:r>
       <w:proofErr w:type="gramEnd"/>
@@ -1600,372 +2204,248 @@
         </w:rPr>
         <w:t>----------------------------------------------------------------------</w:t>
       </w:r>
+      <w:r>
+        <w:rPr>
+          <w:lang w:val="en-US"/>
+        </w:rPr>
+        <w:br/>
+      </w:r>
+      <w:r>
+        <w:rPr>
+          <w:lang w:val="en-US"/>
+        </w:rPr>
+        <w:t>mean of input is:                           64.33333</w:t>
+      </w:r>
+      <w:r>
+        <w:rPr>
+          <w:lang w:val="en-US"/>
+        </w:rPr>
+        <w:br/>
+      </w:r>
+      <w:proofErr w:type="spellStart"/>
+      <w:r>
+        <w:rPr>
+          <w:lang w:val="en-US"/>
+        </w:rPr>
+        <w:t>delta_x</w:t>
+      </w:r>
+      <w:proofErr w:type="spellEnd"/>
+      <w:r>
+        <w:rPr>
+          <w:lang w:val="en-US"/>
+        </w:rPr>
+        <w:t xml:space="preserve"> of instrument is:                   0.5</w:t>
+      </w:r>
+      <w:r>
+        <w:rPr>
+          <w:lang w:val="en-US"/>
+        </w:rPr>
+        <w:br/>
+      </w:r>
+      <w:r>
+        <w:rPr>
+          <w:lang w:val="en-US"/>
+        </w:rPr>
+        <w:t xml:space="preserve">EXTRINSINC PRECISION:  (result based on </w:t>
+      </w:r>
+      <w:r>
+        <w:rPr>
+          <w:lang w:val="en-US"/>
+        </w:rPr>
+        <w:t>standard error of the mean</w:t>
+      </w:r>
+      <w:r>
+        <w:rPr>
+          <w:lang w:val="en-US"/>
+        </w:rPr>
+        <w:t>)</w:t>
+      </w:r>
+      <w:r>
+        <w:rPr>
+          <w:lang w:val="en-US"/>
+        </w:rPr>
+        <w:br/>
+      </w:r>
+      <w:r>
+        <w:rPr>
+          <w:lang w:val="en-US"/>
+        </w:rPr>
+        <w:t xml:space="preserve">  - precision for mean is:                  4.403282</w:t>
+      </w:r>
+      <w:r>
+        <w:rPr>
+          <w:lang w:val="en-US"/>
+        </w:rPr>
+        <w:br/>
+      </w:r>
+      <w:r>
+        <w:rPr>
+          <w:lang w:val="en-US"/>
+        </w:rPr>
+        <w:t xml:space="preserve">  - rounded mean of input is:               64</w:t>
+      </w:r>
+      <w:r>
+        <w:rPr>
+          <w:lang w:val="en-US"/>
+        </w:rPr>
+        <w:br/>
+      </w:r>
+      <w:r>
+        <w:rPr>
+          <w:lang w:val="en-US"/>
+        </w:rPr>
+        <w:t xml:space="preserve">SYSTEMATIC ERROR INTRINSINC PRECISION: (result </w:t>
+      </w:r>
+      <w:r>
+        <w:rPr>
+          <w:lang w:val="en-US"/>
+        </w:rPr>
+        <w:t>assumption-free</w:t>
+      </w:r>
+      <w:r>
+        <w:rPr>
+          <w:lang w:val="en-US"/>
+        </w:rPr>
+        <w:t xml:space="preserve">) </w:t>
+      </w:r>
+      <w:r>
+        <w:rPr>
+          <w:lang w:val="en-US"/>
+        </w:rPr>
+        <w:br/>
+      </w:r>
+      <w:r>
+        <w:rPr>
+          <w:lang w:val="en-US"/>
+        </w:rPr>
+        <w:t xml:space="preserve">  - precision for mean is:                  0.50005</w:t>
+      </w:r>
+      <w:r>
+        <w:rPr>
+          <w:lang w:val="en-US"/>
+        </w:rPr>
+        <w:br/>
+      </w:r>
+      <w:r>
+        <w:rPr>
+          <w:lang w:val="en-US"/>
+        </w:rPr>
+        <w:t xml:space="preserve">  - rounded mean of input is:               64.3</w:t>
+      </w:r>
+      <w:r>
+        <w:rPr>
+          <w:lang w:val="en-US"/>
+        </w:rPr>
+        <w:br/>
+      </w:r>
+      <w:r>
+        <w:rPr>
+          <w:lang w:val="en-US"/>
+        </w:rPr>
+        <w:t xml:space="preserve">NON-SYSTEMATIC ERROR INTRINSINC PRECISION: (result </w:t>
+      </w:r>
+      <w:r>
+        <w:rPr>
+          <w:lang w:val="en-US"/>
+        </w:rPr>
+        <w:t>assumption-free</w:t>
+      </w:r>
+      <w:r>
+        <w:rPr>
+          <w:lang w:val="en-US"/>
+        </w:rPr>
+        <w:t xml:space="preserve">) </w:t>
+      </w:r>
+      <w:r>
+        <w:rPr>
+          <w:lang w:val="en-US"/>
+        </w:rPr>
+        <w:br/>
+      </w:r>
+      <w:r>
+        <w:rPr>
+          <w:lang w:val="en-US"/>
+        </w:rPr>
+        <w:t xml:space="preserve">  - precision for mean is:                  0.1666833</w:t>
+      </w:r>
+      <w:r>
+        <w:rPr>
+          <w:lang w:val="en-US"/>
+        </w:rPr>
+        <w:br/>
+      </w:r>
+      <w:r>
+        <w:rPr>
+          <w:lang w:val="en-US"/>
+        </w:rPr>
+        <w:t xml:space="preserve">  - rounded mean of input is:               64.3</w:t>
+      </w:r>
+      <w:r>
+        <w:rPr>
+          <w:lang w:val="en-US"/>
+        </w:rPr>
+        <w:br/>
+      </w:r>
+      <w:r>
+        <w:rPr>
+          <w:lang w:val="en-US"/>
+        </w:rPr>
+        <w:t>----------------------------------------------------------------------</w:t>
+      </w:r>
+      <w:r>
+        <w:rPr>
+          <w:lang w:val="en-US"/>
+        </w:rPr>
+        <w:br/>
+      </w:r>
+      <w:r>
+        <w:rPr>
+          <w:lang w:val="en-US"/>
+        </w:rPr>
+        <w:t xml:space="preserve">  </w:t>
+      </w:r>
+      <w:proofErr w:type="spellStart"/>
+      <w:r>
+        <w:rPr>
+          <w:lang w:val="en-US"/>
+        </w:rPr>
+        <w:t>machine.precision</w:t>
+      </w:r>
+      <w:proofErr w:type="spellEnd"/>
+      <w:r>
+        <w:rPr>
+          <w:lang w:val="en-US"/>
+        </w:rPr>
+        <w:t xml:space="preserve"> extrinsic systematic </w:t>
+      </w:r>
+      <w:proofErr w:type="spellStart"/>
+      <w:r>
+        <w:rPr>
+          <w:lang w:val="en-US"/>
+        </w:rPr>
+        <w:t>non.systematic</w:t>
+      </w:r>
+      <w:proofErr w:type="spellEnd"/>
+      <w:r>
+        <w:rPr>
+          <w:lang w:val="en-US"/>
+        </w:rPr>
+        <w:br/>
+      </w:r>
+      <w:r>
+        <w:rPr>
+          <w:lang w:val="en-US"/>
+        </w:rPr>
+        <w:t>1          64.33333        64       64.3           64.3</w:t>
+      </w:r>
+      <w:r>
+        <w:rPr>
+          <w:lang w:val="en-US"/>
+        </w:rPr>
+        <w:br/>
+      </w:r>
     </w:p>
     <w:p>
-      <w:pPr>
-        <w:pStyle w:val="listing"/>
-        <w:rPr>
-          <w:lang w:val="en-US"/>
-        </w:rPr>
-      </w:pPr>
-      <w:proofErr w:type="gramStart"/>
-      <w:r>
-        <w:rPr>
-          <w:lang w:val="en-US"/>
-        </w:rPr>
-        <w:t>mean</w:t>
-      </w:r>
-      <w:proofErr w:type="gramEnd"/>
-      <w:r>
-        <w:rPr>
-          <w:lang w:val="en-US"/>
-        </w:rPr>
-        <w:t xml:space="preserve"> of input is:                           64.33333</w:t>
-      </w:r>
-    </w:p>
-    <w:p>
-      <w:pPr>
-        <w:pStyle w:val="listing"/>
-        <w:rPr>
-          <w:lang w:val="en-US"/>
-        </w:rPr>
-      </w:pPr>
-      <w:proofErr w:type="spellStart"/>
-      <w:proofErr w:type="gramStart"/>
-      <w:r>
-        <w:rPr>
-          <w:lang w:val="en-US"/>
-        </w:rPr>
-        <w:t>delta_x</w:t>
-      </w:r>
-      <w:proofErr w:type="spellEnd"/>
-      <w:proofErr w:type="gramEnd"/>
-      <w:r>
-        <w:rPr>
-          <w:lang w:val="en-US"/>
-        </w:rPr>
-        <w:t xml:space="preserve"> of instrument is:                   0.5</w:t>
-      </w:r>
-    </w:p>
-    <w:p>
-      <w:pPr>
-        <w:pStyle w:val="listing"/>
-        <w:rPr>
-          <w:lang w:val="en-US"/>
-        </w:rPr>
-      </w:pPr>
-      <w:r>
-        <w:rPr>
-          <w:lang w:val="en-US"/>
-        </w:rPr>
-        <w:t xml:space="preserve">EXTRINSINC PRECISION:  (result based on </w:t>
-      </w:r>
-      <w:r>
-        <w:rPr>
-          <w:lang w:val="en-US"/>
-        </w:rPr>
-        <w:t>standard error of the mean</w:t>
-      </w:r>
-      <w:r>
-        <w:rPr>
-          <w:lang w:val="en-US"/>
-        </w:rPr>
-        <w:t>)</w:t>
-      </w:r>
-    </w:p>
-    <w:p>
-      <w:pPr>
-        <w:pStyle w:val="listing"/>
-        <w:rPr>
-          <w:lang w:val="en-US"/>
-        </w:rPr>
-      </w:pPr>
-      <w:r>
-        <w:rPr>
-          <w:lang w:val="en-US"/>
-        </w:rPr>
-        <w:t xml:space="preserve">  - </w:t>
-      </w:r>
-      <w:proofErr w:type="gramStart"/>
-      <w:r>
-        <w:rPr>
-          <w:lang w:val="en-US"/>
-        </w:rPr>
-        <w:t>precision</w:t>
-      </w:r>
-      <w:proofErr w:type="gramEnd"/>
-      <w:r>
-        <w:rPr>
-          <w:lang w:val="en-US"/>
-        </w:rPr>
-        <w:t xml:space="preserve"> for mean is:                  4.403282</w:t>
-      </w:r>
-    </w:p>
-    <w:p>
-      <w:pPr>
-        <w:pStyle w:val="listing"/>
-        <w:rPr>
-          <w:lang w:val="en-US"/>
-        </w:rPr>
-      </w:pPr>
-      <w:r>
-        <w:rPr>
-          <w:lang w:val="en-US"/>
-        </w:rPr>
-        <w:t xml:space="preserve">  - </w:t>
-      </w:r>
-      <w:proofErr w:type="gramStart"/>
-      <w:r>
-        <w:rPr>
-          <w:lang w:val="en-US"/>
-        </w:rPr>
-        <w:t>rounded</w:t>
-      </w:r>
-      <w:proofErr w:type="gramEnd"/>
-      <w:r>
-        <w:rPr>
-          <w:lang w:val="en-US"/>
-        </w:rPr>
-        <w:t xml:space="preserve"> mean of input is:               64</w:t>
-      </w:r>
-    </w:p>
-    <w:p>
-      <w:pPr>
-        <w:pStyle w:val="listing"/>
-        <w:rPr>
-          <w:lang w:val="en-US"/>
-        </w:rPr>
-      </w:pPr>
-      <w:r>
-        <w:rPr>
-          <w:lang w:val="en-US"/>
-        </w:rPr>
-        <w:t xml:space="preserve">SYSTEMATIC ERROR INTRINSINC PRECISION: (result </w:t>
-      </w:r>
-      <w:r>
-        <w:rPr>
-          <w:lang w:val="en-US"/>
-        </w:rPr>
-        <w:t>assumption-free</w:t>
-      </w:r>
-      <w:r>
-        <w:rPr>
-          <w:lang w:val="en-US"/>
-        </w:rPr>
-        <w:t xml:space="preserve">) </w:t>
-      </w:r>
-    </w:p>
-    <w:p>
-      <w:pPr>
-        <w:pStyle w:val="listing"/>
-        <w:rPr>
-          <w:lang w:val="en-US"/>
-        </w:rPr>
-      </w:pPr>
-      <w:r>
-        <w:rPr>
-          <w:lang w:val="en-US"/>
-        </w:rPr>
-        <w:t xml:space="preserve">  - </w:t>
-      </w:r>
-      <w:proofErr w:type="gramStart"/>
-      <w:r>
-        <w:rPr>
-          <w:lang w:val="en-US"/>
-        </w:rPr>
-        <w:t>precision</w:t>
-      </w:r>
-      <w:proofErr w:type="gramEnd"/>
-      <w:r>
-        <w:rPr>
-          <w:lang w:val="en-US"/>
-        </w:rPr>
-        <w:t xml:space="preserve"> for mean is:                  0.50005</w:t>
-      </w:r>
-    </w:p>
-    <w:p>
-      <w:pPr>
-        <w:pStyle w:val="listing"/>
-        <w:rPr>
-          <w:lang w:val="en-US"/>
-        </w:rPr>
-      </w:pPr>
-      <w:r>
-        <w:rPr>
-          <w:lang w:val="en-US"/>
-        </w:rPr>
-        <w:t xml:space="preserve">  - </w:t>
-      </w:r>
-      <w:proofErr w:type="gramStart"/>
-      <w:r>
-        <w:rPr>
-          <w:lang w:val="en-US"/>
-        </w:rPr>
-        <w:t>rounded</w:t>
-      </w:r>
-      <w:proofErr w:type="gramEnd"/>
-      <w:r>
-        <w:rPr>
-          <w:lang w:val="en-US"/>
-        </w:rPr>
-        <w:t xml:space="preserve"> mean of input is:               64.3</w:t>
-      </w:r>
-    </w:p>
-    <w:p>
-      <w:pPr>
-        <w:pStyle w:val="listing"/>
-        <w:rPr>
-          <w:lang w:val="en-US"/>
-        </w:rPr>
-      </w:pPr>
-      <w:r>
-        <w:rPr>
-          <w:lang w:val="en-US"/>
-        </w:rPr>
-        <w:t xml:space="preserve">NON-SYSTEMATIC ERROR INTRINSINC PRECISION: (result </w:t>
-      </w:r>
-      <w:r>
-        <w:rPr>
-          <w:lang w:val="en-US"/>
-        </w:rPr>
-        <w:t>assumption-free</w:t>
-      </w:r>
-      <w:r>
-        <w:rPr>
-          <w:lang w:val="en-US"/>
-        </w:rPr>
-        <w:t xml:space="preserve">) </w:t>
-      </w:r>
-    </w:p>
-    <w:p>
-      <w:pPr>
-        <w:pStyle w:val="listing"/>
-        <w:rPr>
-          <w:lang w:val="en-US"/>
-        </w:rPr>
-      </w:pPr>
-      <w:r>
-        <w:rPr>
-          <w:lang w:val="en-US"/>
-        </w:rPr>
-        <w:t xml:space="preserve">  - </w:t>
-      </w:r>
-      <w:proofErr w:type="gramStart"/>
-      <w:r>
-        <w:rPr>
-          <w:lang w:val="en-US"/>
-        </w:rPr>
-        <w:t>precision</w:t>
-      </w:r>
-      <w:proofErr w:type="gramEnd"/>
-      <w:r>
-        <w:rPr>
-          <w:lang w:val="en-US"/>
-        </w:rPr>
-        <w:t xml:space="preserve"> for mean is:                  0.1666833</w:t>
-      </w:r>
-    </w:p>
-    <w:p>
-      <w:pPr>
-        <w:pStyle w:val="listing"/>
-        <w:rPr>
-          <w:lang w:val="en-US"/>
-        </w:rPr>
-      </w:pPr>
-      <w:r>
-        <w:rPr>
-          <w:lang w:val="en-US"/>
-        </w:rPr>
-        <w:t xml:space="preserve">  - </w:t>
-      </w:r>
-      <w:proofErr w:type="gramStart"/>
-      <w:r>
-        <w:rPr>
-          <w:lang w:val="en-US"/>
-        </w:rPr>
-        <w:t>rounded</w:t>
-      </w:r>
-      <w:proofErr w:type="gramEnd"/>
-      <w:r>
-        <w:rPr>
-          <w:lang w:val="en-US"/>
-        </w:rPr>
-        <w:t xml:space="preserve"> mean of input is:               64.3</w:t>
-      </w:r>
-    </w:p>
-    <w:p>
-      <w:pPr>
-        <w:pStyle w:val="listing"/>
-        <w:rPr>
-          <w:lang w:val="en-US"/>
-        </w:rPr>
-      </w:pPr>
-      <w:r>
-        <w:rPr>
-          <w:lang w:val="en-US"/>
-        </w:rPr>
-        <w:t>----------------------------------------------------------------------</w:t>
-      </w:r>
-    </w:p>
-    <w:p>
-      <w:pPr>
-        <w:pStyle w:val="listing"/>
-        <w:rPr>
-          <w:lang w:val="en-US"/>
-        </w:rPr>
-      </w:pPr>
-      <w:r>
-        <w:rPr>
-          <w:lang w:val="en-US"/>
-        </w:rPr>
-        <w:t xml:space="preserve">  </w:t>
-      </w:r>
-      <w:proofErr w:type="spellStart"/>
-      <w:proofErr w:type="gramStart"/>
-      <w:r>
-        <w:rPr>
-          <w:lang w:val="en-US"/>
-        </w:rPr>
-        <w:t>machine.precision</w:t>
-      </w:r>
-      <w:proofErr w:type="spellEnd"/>
-      <w:proofErr w:type="gramEnd"/>
-      <w:r>
-        <w:rPr>
-          <w:lang w:val="en-US"/>
-        </w:rPr>
-        <w:t xml:space="preserve"> extrinsic systematic </w:t>
-      </w:r>
-      <w:proofErr w:type="spellStart"/>
-      <w:r>
-        <w:rPr>
-          <w:lang w:val="en-US"/>
-        </w:rPr>
-        <w:t>non.systematic</w:t>
-      </w:r>
-      <w:proofErr w:type="spellEnd"/>
-    </w:p>
-    <w:p>
-      <w:pPr>
-        <w:pStyle w:val="listing"/>
-        <w:rPr>
-          <w:lang w:val="en-US"/>
-        </w:rPr>
-      </w:pPr>
-      <w:r>
-        <w:rPr>
-          <w:lang w:val="en-US"/>
-        </w:rPr>
-        <w:t>1          64.33333        64       64.3           64.3</w:t>
-      </w:r>
-      <w:r>
-        <w:rPr>
-          <w:lang w:val="en-US"/>
-        </w:rPr>
-        <w:br/>
-      </w:r>
-    </w:p>
-    <w:p>
       <w:r>
         <w:t xml:space="preserve">The last two lines are </w:t>
       </w:r>
@@ -1974,6 +2454,7 @@
       </w:r>
     </w:p>
     <w:sectPr>
+      <w:footerReference w:type="default" r:id="rId8"/>
       <w:pgSz w:w="12240" w:h="15840"/>
       <w:pgMar w:top="1440" w:right="1800" w:bottom="1440" w:left="1800" w:header="708" w:footer="708" w:gutter="0"/>
       <w:cols w:space="708"/>
@@ -1981,6 +2462,106 @@
     </w:sectPr>
   </w:body>
 </w:document>
+</file>
+
+<file path=word/endnotes.xml><?xml version="1.0" encoding="utf-8"?>
+<w:endnotes xmlns:wpc="http://schemas.microsoft.com/office/word/2010/wordprocessingCanvas" xmlns:mc="http://schemas.openxmlformats.org/markup-compatibility/2006" xmlns:o="urn:schemas-microsoft-com:office:office" xmlns:r="http://schemas.openxmlformats.org/officeDocument/2006/relationships" xmlns:m="http://schemas.openxmlformats.org/officeDocument/2006/math" xmlns:v="urn:schemas-microsoft-com:vml" xmlns:wp14="http://schemas.microsoft.com/office/word/2010/wordprocessingDrawing" xmlns:wp="http://schemas.openxmlformats.org/drawingml/2006/wordprocessingDrawing" xmlns:w10="urn:schemas-microsoft-com:office:word" xmlns:w="http://schemas.openxmlformats.org/wordprocessingml/2006/main" xmlns:w14="http://schemas.microsoft.com/office/word/2010/wordml" xmlns:wpg="http://schemas.microsoft.com/office/word/2010/wordprocessingGroup" xmlns:wpi="http://schemas.microsoft.com/office/word/2010/wordprocessingInk" xmlns:wne="http://schemas.microsoft.com/office/word/2006/wordml" xmlns:wps="http://schemas.microsoft.com/office/word/2010/wordprocessingShape" mc:Ignorable="w14 wp14">
+  <w:endnote w:type="separator" w:id="-1">
+    <w:p>
+      <w:pPr>
+        <w:spacing w:line="240" w:lineRule="auto"/>
+      </w:pPr>
+      <w:r>
+        <w:separator/>
+      </w:r>
+    </w:p>
+  </w:endnote>
+  <w:endnote w:type="continuationSeparator" w:id="0">
+    <w:p>
+      <w:pPr>
+        <w:spacing w:line="240" w:lineRule="auto"/>
+      </w:pPr>
+      <w:r>
+        <w:continuationSeparator/>
+      </w:r>
+    </w:p>
+  </w:endnote>
+</w:endnotes>
+</file>
+
+<file path=word/footer1.xml><?xml version="1.0" encoding="utf-8"?>
+<w:ftr xmlns:wpc="http://schemas.microsoft.com/office/word/2010/wordprocessingCanvas" xmlns:mc="http://schemas.openxmlformats.org/markup-compatibility/2006" xmlns:o="urn:schemas-microsoft-com:office:office" xmlns:r="http://schemas.openxmlformats.org/officeDocument/2006/relationships" xmlns:m="http://schemas.openxmlformats.org/officeDocument/2006/math" xmlns:v="urn:schemas-microsoft-com:vml" xmlns:wp14="http://schemas.microsoft.com/office/word/2010/wordprocessingDrawing" xmlns:wp="http://schemas.openxmlformats.org/drawingml/2006/wordprocessingDrawing" xmlns:w10="urn:schemas-microsoft-com:office:word" xmlns:w="http://schemas.openxmlformats.org/wordprocessingml/2006/main" xmlns:w14="http://schemas.microsoft.com/office/word/2010/wordml" xmlns:wpg="http://schemas.microsoft.com/office/word/2010/wordprocessingGroup" xmlns:wpi="http://schemas.microsoft.com/office/word/2010/wordprocessingInk" xmlns:wne="http://schemas.microsoft.com/office/word/2006/wordml" xmlns:wps="http://schemas.microsoft.com/office/word/2010/wordprocessingShape" mc:Ignorable="w14 wp14">
+  <w:p>
+    <w:pPr>
+      <w:pStyle w:val="Pieddepage"/>
+      <w:rPr>
+        <w:lang w:val="fr-CA"/>
+      </w:rPr>
+    </w:pPr>
+    <w:r>
+      <w:rPr>
+        <w:lang w:val="fr-CA"/>
+      </w:rPr>
+      <w:tab/>
+    </w:r>
+    <w:r>
+      <w:rPr>
+        <w:lang w:val="fr-CA"/>
+      </w:rPr>
+      <w:fldChar w:fldCharType="begin"/>
+    </w:r>
+    <w:r>
+      <w:rPr>
+        <w:lang w:val="fr-CA"/>
+      </w:rPr>
+      <w:instrText>PAGE   \* MERGEFORMAT</w:instrText>
+    </w:r>
+    <w:r>
+      <w:rPr>
+        <w:lang w:val="fr-CA"/>
+      </w:rPr>
+      <w:fldChar w:fldCharType="separate"/>
+    </w:r>
+    <w:r>
+      <w:rPr>
+        <w:noProof/>
+        <w:lang w:val="fr-FR"/>
+      </w:rPr>
+      <w:t>1</w:t>
+    </w:r>
+    <w:r>
+      <w:rPr>
+        <w:lang w:val="fr-CA"/>
+      </w:rPr>
+      <w:fldChar w:fldCharType="end"/>
+    </w:r>
+  </w:p>
+</w:ftr>
+</file>
+
+<file path=word/footnotes.xml><?xml version="1.0" encoding="utf-8"?>
+<w:footnotes xmlns:wpc="http://schemas.microsoft.com/office/word/2010/wordprocessingCanvas" xmlns:mc="http://schemas.openxmlformats.org/markup-compatibility/2006" xmlns:o="urn:schemas-microsoft-com:office:office" xmlns:r="http://schemas.openxmlformats.org/officeDocument/2006/relationships" xmlns:m="http://schemas.openxmlformats.org/officeDocument/2006/math" xmlns:v="urn:schemas-microsoft-com:vml" xmlns:wp14="http://schemas.microsoft.com/office/word/2010/wordprocessingDrawing" xmlns:wp="http://schemas.openxmlformats.org/drawingml/2006/wordprocessingDrawing" xmlns:w10="urn:schemas-microsoft-com:office:word" xmlns:w="http://schemas.openxmlformats.org/wordprocessingml/2006/main" xmlns:w14="http://schemas.microsoft.com/office/word/2010/wordml" xmlns:wpg="http://schemas.microsoft.com/office/word/2010/wordprocessingGroup" xmlns:wpi="http://schemas.microsoft.com/office/word/2010/wordprocessingInk" xmlns:wne="http://schemas.microsoft.com/office/word/2006/wordml" xmlns:wps="http://schemas.microsoft.com/office/word/2010/wordprocessingShape" mc:Ignorable="w14 wp14">
+  <w:footnote w:type="separator" w:id="-1">
+    <w:p>
+      <w:pPr>
+        <w:spacing w:line="240" w:lineRule="auto"/>
+      </w:pPr>
+      <w:r>
+        <w:separator/>
+      </w:r>
+    </w:p>
+  </w:footnote>
+  <w:footnote w:type="continuationSeparator" w:id="0">
+    <w:p>
+      <w:pPr>
+        <w:spacing w:line="240" w:lineRule="auto"/>
+      </w:pPr>
+      <w:r>
+        <w:continuationSeparator/>
+      </w:r>
+    </w:p>
+  </w:footnote>
+</w:footnotes>
 </file>
 
 <file path=word/numbering.xml><?xml version="1.0" encoding="utf-8"?>
@@ -3603,6 +4184,17 @@
       <w:rFonts w:ascii="Courier New" w:hAnsi="Courier New" w:cs="Courier New"/>
     </w:rPr>
   </w:style>
+  <w:style w:type="character" w:styleId="Lienhypertexte">
+    <w:name w:val="Hyperlink"/>
+    <w:basedOn w:val="Policepardfaut"/>
+    <w:uiPriority w:val="99"/>
+    <w:unhideWhenUsed/>
+    <w:rsid w:val="00E601A7"/>
+    <w:rPr>
+      <w:color w:val="0000FF" w:themeColor="hyperlink"/>
+      <w:u w:val="single"/>
+    </w:rPr>
+  </w:style>
 </w:styles>
 </file>
 
@@ -4290,6 +4882,17 @@
     <w:rsid w:val="006D09E8"/>
     <w:rPr>
       <w:rFonts w:ascii="Courier New" w:hAnsi="Courier New" w:cs="Courier New"/>
+    </w:rPr>
+  </w:style>
+  <w:style w:type="character" w:styleId="Lienhypertexte">
+    <w:name w:val="Hyperlink"/>
+    <w:basedOn w:val="Policepardfaut"/>
+    <w:uiPriority w:val="99"/>
+    <w:unhideWhenUsed/>
+    <w:rsid w:val="00E601A7"/>
+    <w:rPr>
+      <w:color w:val="0000FF" w:themeColor="hyperlink"/>
+      <w:u w:val="single"/>
     </w:rPr>
   </w:style>
 </w:styles>

</xml_diff>

<commit_message>
Added fromObject to t.test
</commit_message>
<xml_diff>
--- a/UserManual.docx
+++ b/UserManual.docx
@@ -6,8 +6,6 @@
       <w:pPr>
         <w:pStyle w:val="Titre1"/>
       </w:pPr>
-      <w:bookmarkStart w:id="0" w:name="_GoBack"/>
-      <w:bookmarkEnd w:id="0"/>
       <w:r>
         <w:t>A small R library which computes precision</w:t>
       </w:r>
@@ -58,6 +56,9 @@
         </w:rPr>
       </w:pPr>
       <w:r>
+        <w:rPr>
+          <w:lang w:val="fr-CA"/>
+        </w:rPr>
         <w:t>Denis.Cousineau@uottawa.ca</w:t>
       </w:r>
     </w:p>
@@ -71,32 +72,10 @@
     <w:p>
       <w:pPr>
         <w:pStyle w:val="Titre2"/>
-        <w:rPr>
-          <w:lang w:val="fr-CA"/>
-        </w:rPr>
-      </w:pPr>
-      <w:proofErr w:type="spellStart"/>
-      <w:r>
-        <w:rPr>
-          <w:lang w:val="fr-CA"/>
-        </w:rPr>
-        <w:t>Loading</w:t>
-      </w:r>
-      <w:proofErr w:type="spellEnd"/>
-      <w:r>
-        <w:rPr>
-          <w:lang w:val="fr-CA"/>
-        </w:rPr>
-        <w:t xml:space="preserve"> the </w:t>
-      </w:r>
-      <w:proofErr w:type="spellStart"/>
-      <w:r>
-        <w:rPr>
-          <w:lang w:val="fr-CA"/>
-        </w:rPr>
-        <w:t>library</w:t>
-      </w:r>
-      <w:proofErr w:type="spellEnd"/>
+      </w:pPr>
+      <w:r>
+        <w:t>Loading the library</w:t>
+      </w:r>
     </w:p>
     <w:p>
       <w:pPr>
@@ -1917,7 +1896,7 @@
         <w:rPr>
           <w:lang w:val="en-US"/>
         </w:rPr>
-        <w:t>x1</w:t>
+        <w:t>sample1</w:t>
       </w:r>
       <w:proofErr w:type="spellEnd"/>
       <w:r>
@@ -1931,7 +1910,13 @@
         <w:rPr>
           <w:lang w:val="en-US"/>
         </w:rPr>
-        <w:t>x2</w:t>
+        <w:t>sample</w:t>
+      </w:r>
+      <w:r>
+        <w:rPr>
+          <w:lang w:val="en-US"/>
+        </w:rPr>
+        <w:t>2</w:t>
       </w:r>
       <w:proofErr w:type="spellEnd"/>
       <w:r>
@@ -1952,13 +1937,67 @@
         <w:rPr>
           <w:lang w:val="en-US"/>
         </w:rPr>
-        <w:t xml:space="preserve"> = T</w:t>
-      </w:r>
-      <w:r>
-        <w:rPr>
-          <w:lang w:val="en-US"/>
-        </w:rPr>
-        <w:t>RUE</w:t>
+        <w:t xml:space="preserve"> = TRUE)</w:t>
+      </w:r>
+      <w:r>
+        <w:rPr>
+          <w:lang w:val="en-US"/>
+        </w:rPr>
+        <w:br/>
+      </w:r>
+      <w:proofErr w:type="spellStart"/>
+      <w:r>
+        <w:rPr>
+          <w:lang w:val="en-US"/>
+        </w:rPr>
+        <w:t>roundMP.t.t</w:t>
+      </w:r>
+      <w:r>
+        <w:rPr>
+          <w:lang w:val="en-US"/>
+        </w:rPr>
+        <w:t>est</w:t>
+      </w:r>
+      <w:proofErr w:type="spellEnd"/>
+      <w:r>
+        <w:rPr>
+          <w:lang w:val="en-US"/>
+        </w:rPr>
+        <w:t>(</w:t>
+      </w:r>
+      <w:proofErr w:type="spellStart"/>
+      <w:r>
+        <w:rPr>
+          <w:lang w:val="en-US"/>
+        </w:rPr>
+        <w:t>fromObject</w:t>
+      </w:r>
+      <w:proofErr w:type="spellEnd"/>
+      <w:r>
+        <w:rPr>
+          <w:lang w:val="en-US"/>
+        </w:rPr>
+        <w:t xml:space="preserve"> = res, </w:t>
+      </w:r>
+      <w:proofErr w:type="spellStart"/>
+      <w:r>
+        <w:rPr>
+          <w:lang w:val="en-US"/>
+        </w:rPr>
+        <w:t>deltax</w:t>
+      </w:r>
+      <w:proofErr w:type="spellEnd"/>
+      <w:r>
+        <w:rPr>
+          <w:lang w:val="en-US"/>
+        </w:rPr>
+        <w:t xml:space="preserve"> = </w:t>
+      </w:r>
+      <w:r>
+        <w:rPr>
+          <w:lang w:val="en-US"/>
+        </w:rPr>
+        <w:t>0.5</w:t>
       </w:r>
       <w:r>
         <w:rPr>
@@ -1972,71 +2011,45 @@
         </w:rPr>
         <w:br/>
       </w:r>
-      <w:proofErr w:type="spellStart"/>
-      <w:r>
-        <w:rPr>
-          <w:lang w:val="en-US"/>
-        </w:rPr>
-        <w:t>roundMP.t.t</w:t>
-      </w:r>
-      <w:r>
-        <w:rPr>
-          <w:lang w:val="en-US"/>
-        </w:rPr>
-        <w:t>est</w:t>
-      </w:r>
-      <w:proofErr w:type="spellEnd"/>
-      <w:r>
-        <w:rPr>
-          <w:lang w:val="en-US"/>
-        </w:rPr>
-        <w:t>(</w:t>
-      </w:r>
-      <w:proofErr w:type="spellStart"/>
-      <w:r>
-        <w:rPr>
-          <w:lang w:val="en-US"/>
-        </w:rPr>
-        <w:t>fromObject</w:t>
-      </w:r>
-      <w:proofErr w:type="spellEnd"/>
-      <w:r>
-        <w:rPr>
-          <w:lang w:val="en-US"/>
-        </w:rPr>
-        <w:t xml:space="preserve"> = res, </w:t>
-      </w:r>
-      <w:proofErr w:type="spellStart"/>
-      <w:r>
-        <w:rPr>
-          <w:lang w:val="en-US"/>
-        </w:rPr>
-        <w:t>deltax</w:t>
-      </w:r>
-      <w:proofErr w:type="spellEnd"/>
-      <w:r>
-        <w:rPr>
-          <w:lang w:val="en-US"/>
-        </w:rPr>
-        <w:t xml:space="preserve"> = </w:t>
-      </w:r>
-      <w:r>
-        <w:rPr>
-          <w:lang w:val="en-US"/>
-        </w:rPr>
-        <w:t>0.5</w:t>
-      </w:r>
-      <w:r>
-        <w:rPr>
-          <w:lang w:val="en-US"/>
-        </w:rPr>
-        <w:t>)</w:t>
-      </w:r>
-      <w:r>
-        <w:rPr>
-          <w:lang w:val="en-US"/>
-        </w:rPr>
-        <w:br/>
+    </w:p>
+    <w:p>
+      <w:r>
+        <w:t xml:space="preserve">Note that the library </w:t>
+      </w:r>
+      <w:proofErr w:type="spellStart"/>
+      <w:r>
+        <w:rPr>
+          <w:rStyle w:val="computerText"/>
+        </w:rPr>
+        <w:t>MeasurementPrecision</w:t>
+      </w:r>
+      <w:proofErr w:type="spellEnd"/>
+      <w:r>
+        <w:t xml:space="preserve"> must be declared prior to use the </w:t>
+      </w:r>
+      <w:proofErr w:type="spellStart"/>
+      <w:r>
+        <w:rPr>
+          <w:rStyle w:val="computerText"/>
+        </w:rPr>
+        <w:t>t.test</w:t>
+      </w:r>
+      <w:proofErr w:type="spellEnd"/>
+      <w:r>
+        <w:t xml:space="preserve"> function as it is redefined by </w:t>
+      </w:r>
+      <w:bookmarkStart w:id="0" w:name="_GoBack"/>
+      <w:proofErr w:type="spellStart"/>
+      <w:r>
+        <w:rPr>
+          <w:rStyle w:val="computerText"/>
+        </w:rPr>
+        <w:t>MeasurementPrecision</w:t>
+      </w:r>
+      <w:bookmarkEnd w:id="0"/>
+      <w:proofErr w:type="spellEnd"/>
+      <w:r>
+        <w:t>.</w:t>
       </w:r>
     </w:p>
     <w:p>
@@ -2447,6 +2460,7 @@
     </w:p>
     <w:p>
       <w:r>
+        <w:lastRenderedPageBreak/>
         <w:t xml:space="preserve">The last two lines are </w:t>
       </w:r>
       <w:r>
@@ -2527,7 +2541,7 @@
         <w:noProof/>
         <w:lang w:val="fr-FR"/>
       </w:rPr>
-      <w:t>1</w:t>
+      <w:t>4</w:t>
     </w:r>
     <w:r>
       <w:rPr>

</xml_diff>